<commit_message>
Update Monografía - PERCEPTRÓN Y LÓGICA DIFUSA.docx
</commit_message>
<xml_diff>
--- a/Segunda previa/Monografia/Monografía - PERCEPTRÓN Y LÓGICA DIFUSA.docx
+++ b/Segunda previa/Monografia/Monografía - PERCEPTRÓN Y LÓGICA DIFUSA.docx
@@ -1,6 +1,6 @@
 
 <file path=word/document.xml><?xml version="1.0" encoding="utf-8"?>
-<w:document xmlns:wpc="http://schemas.microsoft.com/office/word/2010/wordprocessingCanvas" xmlns:cx="http://schemas.microsoft.com/office/drawing/2014/chartex" xmlns:cx1="http://schemas.microsoft.com/office/drawing/2015/9/8/chartex" xmlns:cx2="http://schemas.microsoft.com/office/drawing/2015/10/21/chartex" xmlns:cx3="http://schemas.microsoft.com/office/drawing/2016/5/9/chartex" xmlns:cx4="http://schemas.microsoft.com/office/drawing/2016/5/10/chartex" xmlns:cx5="http://schemas.microsoft.com/office/drawing/2016/5/11/chartex" xmlns:cx6="http://schemas.microsoft.com/office/drawing/2016/5/12/chartex" xmlns:cx7="http://schemas.microsoft.com/office/drawing/2016/5/13/chartex" xmlns:cx8="http://schemas.microsoft.com/office/drawing/2016/5/14/chartex" xmlns:mc="http://schemas.openxmlformats.org/markup-compatibility/2006" xmlns:aink="http://schemas.microsoft.com/office/drawing/2016/ink" xmlns:am3d="http://schemas.microsoft.com/office/drawing/2017/model3d" xmlns:o="urn:schemas-microsoft-com:office:office" xmlns:r="http://schemas.openxmlformats.org/officeDocument/2006/relationships" xmlns:m="http://schemas.openxmlformats.org/officeDocument/2006/math" xmlns:v="urn:schemas-microsoft-com:vml" xmlns:wp14="http://schemas.microsoft.com/office/word/2010/wordprocessingDrawing" xmlns:wp="http://schemas.openxmlformats.org/drawingml/2006/wordprocessingDrawing" xmlns:w10="urn:schemas-microsoft-com:office:word" xmlns:w="http://schemas.openxmlformats.org/wordprocessingml/2006/main" xmlns:w14="http://schemas.microsoft.com/office/word/2010/wordml" xmlns:w15="http://schemas.microsoft.com/office/word/2012/wordml" xmlns:w16cex="http://schemas.microsoft.com/office/word/2018/wordml/cex" xmlns:w16cid="http://schemas.microsoft.com/office/word/2016/wordml/cid" xmlns:w16="http://schemas.microsoft.com/office/word/2018/wordml" xmlns:w16se="http://schemas.microsoft.com/office/word/2015/wordml/symex" xmlns:wpg="http://schemas.microsoft.com/office/word/2010/wordprocessingGroup" xmlns:wpi="http://schemas.microsoft.com/office/word/2010/wordprocessingInk" xmlns:wne="http://schemas.microsoft.com/office/word/2006/wordml" xmlns:wps="http://schemas.microsoft.com/office/word/2010/wordprocessingShape" mc:Ignorable="w14 w15 w16se w16cid w16 w16cex wp14">
+<w:document xmlns:wpc="http://schemas.microsoft.com/office/word/2010/wordprocessingCanvas" xmlns:cx="http://schemas.microsoft.com/office/drawing/2014/chartex" xmlns:cx1="http://schemas.microsoft.com/office/drawing/2015/9/8/chartex" xmlns:cx2="http://schemas.microsoft.com/office/drawing/2015/10/21/chartex" xmlns:cx3="http://schemas.microsoft.com/office/drawing/2016/5/9/chartex" xmlns:cx4="http://schemas.microsoft.com/office/drawing/2016/5/10/chartex" xmlns:cx5="http://schemas.microsoft.com/office/drawing/2016/5/11/chartex" xmlns:cx6="http://schemas.microsoft.com/office/drawing/2016/5/12/chartex" xmlns:cx7="http://schemas.microsoft.com/office/drawing/2016/5/13/chartex" xmlns:cx8="http://schemas.microsoft.com/office/drawing/2016/5/14/chartex" xmlns:mc="http://schemas.openxmlformats.org/markup-compatibility/2006" xmlns:aink="http://schemas.microsoft.com/office/drawing/2016/ink" xmlns:am3d="http://schemas.microsoft.com/office/drawing/2017/model3d" xmlns:o="urn:schemas-microsoft-com:office:office" xmlns:r="http://schemas.openxmlformats.org/officeDocument/2006/relationships" xmlns:m="http://schemas.openxmlformats.org/officeDocument/2006/math" xmlns:v="urn:schemas-microsoft-com:vml" xmlns:wp14="http://schemas.microsoft.com/office/word/2010/wordprocessingDrawing" xmlns:wp="http://schemas.openxmlformats.org/drawingml/2006/wordprocessingDrawing" xmlns:w10="urn:schemas-microsoft-com:office:word" xmlns:w="http://schemas.openxmlformats.org/wordprocessingml/2006/main" xmlns:w14="http://schemas.microsoft.com/office/word/2010/wordml" xmlns:w15="http://schemas.microsoft.com/office/word/2012/wordml" xmlns:w16cid="http://schemas.microsoft.com/office/word/2016/wordml/cid" xmlns:w16se="http://schemas.microsoft.com/office/word/2015/wordml/symex" xmlns:wpg="http://schemas.microsoft.com/office/word/2010/wordprocessingGroup" xmlns:wpi="http://schemas.microsoft.com/office/word/2010/wordprocessingInk" xmlns:wne="http://schemas.microsoft.com/office/word/2006/wordml" xmlns:wps="http://schemas.microsoft.com/office/word/2010/wordprocessingShape" mc:Ignorable="w14 w15 w16se w16cid wp14">
   <w:body>
     <w:bookmarkStart w:id="0" w:name="_Hlk481943614" w:displacedByCustomXml="next"/>
     <w:bookmarkEnd w:id="0" w:displacedByCustomXml="next"/>
@@ -2280,23 +2280,7 @@
           <w:sz w:val="24"/>
           <w:szCs w:val="24"/>
         </w:rPr>
-        <w:t xml:space="preserve">la neurona artificial o unidad básica de inferencia en forma de discriminador lineal, a partir de lo cual se desarrolla un algoritmo capaz de generar un criterio para seleccionar un </w:t>
-      </w:r>
-      <w:r>
-        <w:rPr>
-          <w:rFonts w:asciiTheme="majorHAnsi" w:hAnsiTheme="majorHAnsi" w:cs="Times New Roman"/>
-          <w:sz w:val="24"/>
-          <w:szCs w:val="24"/>
-        </w:rPr>
-        <w:t>subgrupo</w:t>
-      </w:r>
-      <w:r>
-        <w:rPr>
-          <w:rFonts w:asciiTheme="majorHAnsi" w:hAnsiTheme="majorHAnsi" w:cs="Times New Roman"/>
-          <w:sz w:val="24"/>
-          <w:szCs w:val="24"/>
-        </w:rPr>
-        <w:t xml:space="preserve"> a partir de un grupo de componentes más grande.</w:t>
+        <w:t>la neurona artificial o unidad básica de inferencia en forma de discriminador lineal, a partir de lo cual se desarrolla un algoritmo capaz de generar un criterio para seleccionar un subgrupo a partir de un grupo de componentes más grande.</w:t>
       </w:r>
     </w:p>
     <w:p>
@@ -3190,7 +3174,7 @@
           <w:sz w:val="24"/>
           <w:szCs w:val="24"/>
         </w:rPr>
-        <w:t xml:space="preserve">es perpendicular a todos los puntos de una recta, entonces se puede decir que la recta </w:t>
+        <w:t xml:space="preserve">es perpendicular a todos los puntos de una recta, entonces se puede decir que la recta cumple </w:t>
       </w:r>
       <w:r>
         <w:rPr>
@@ -3199,14 +3183,6 @@
           <w:szCs w:val="24"/>
         </w:rPr>
         <w:lastRenderedPageBreak/>
-        <w:t xml:space="preserve">cumple </w:t>
-      </w:r>
-      <w:r>
-        <w:rPr>
-          <w:rFonts w:asciiTheme="majorHAnsi" w:hAnsiTheme="majorHAnsi" w:cs="Times New Roman"/>
-          <w:sz w:val="24"/>
-          <w:szCs w:val="24"/>
-        </w:rPr>
         <w:t>con la restricción de dividir el espacio en dos zonas en una de las cuales la salida es una y la otra es 0.</w:t>
       </w:r>
     </w:p>
@@ -3434,16 +3410,14 @@
         </w:rPr>
         <w:t xml:space="preserve">En las siguientes imágenes se muestra un ejemplo en el que el vector w esta apuntando hacia las respuestas del perceptrón con valor en 1, siendo el lado izquierdo el resultado y el derecho el resultado con la posible recta </w:t>
       </w:r>
-      <w:proofErr w:type="spellStart"/>
-      <w:r>
-        <w:rPr>
-          <w:rFonts w:asciiTheme="majorHAnsi" w:hAnsiTheme="majorHAnsi" w:cs="Times New Roman"/>
-          <w:sz w:val="24"/>
-          <w:szCs w:val="24"/>
-        </w:rPr>
-        <w:t>solucion</w:t>
-      </w:r>
-      <w:proofErr w:type="spellEnd"/>
+      <w:r>
+        <w:rPr>
+          <w:rFonts w:asciiTheme="majorHAnsi" w:hAnsiTheme="majorHAnsi" w:cs="Times New Roman"/>
+          <w:sz w:val="24"/>
+          <w:szCs w:val="24"/>
+        </w:rPr>
+        <w:t>solución</w:t>
+      </w:r>
       <w:r>
         <w:rPr>
           <w:rFonts w:asciiTheme="majorHAnsi" w:hAnsiTheme="majorHAnsi" w:cs="Times New Roman"/>
@@ -3730,16 +3704,2838 @@
       <w:pPr>
         <w:jc w:val="both"/>
         <w:rPr>
+          <w:rFonts w:asciiTheme="majorHAnsi" w:hAnsiTheme="majorHAnsi" w:cs="Times New Roman"/>
+          <w:sz w:val="24"/>
+          <w:szCs w:val="24"/>
+        </w:rPr>
+      </w:pPr>
+    </w:p>
+    <w:p>
+      <w:pPr>
+        <w:pStyle w:val="Ttulo1"/>
+      </w:pPr>
+      <w:bookmarkStart w:id="5" w:name="_Toc54358633"/>
+      <w:r>
+        <w:lastRenderedPageBreak/>
+        <w:t>LÓGICA DIFUSA</w:t>
+      </w:r>
+      <w:r>
+        <w:t xml:space="preserve"> - INTRODUCCIÓN</w:t>
+      </w:r>
+      <w:bookmarkEnd w:id="5"/>
+    </w:p>
+    <w:p>
+      <w:pPr>
+        <w:jc w:val="both"/>
+        <w:rPr>
+          <w:rFonts w:asciiTheme="majorHAnsi" w:hAnsiTheme="majorHAnsi" w:cs="Times New Roman"/>
+          <w:sz w:val="24"/>
+          <w:szCs w:val="24"/>
+        </w:rPr>
+      </w:pPr>
+      <w:r>
+        <w:rPr>
+          <w:rFonts w:asciiTheme="majorHAnsi" w:hAnsiTheme="majorHAnsi" w:cs="Times New Roman"/>
+          <w:sz w:val="24"/>
+          <w:szCs w:val="24"/>
+        </w:rPr>
+        <w:t>La teoría base de la lógica difusa se presenta a continuación</w:t>
+      </w:r>
+      <w:r>
+        <w:rPr>
+          <w:rFonts w:asciiTheme="majorHAnsi" w:hAnsiTheme="majorHAnsi" w:cs="Times New Roman"/>
+          <w:sz w:val="24"/>
+          <w:szCs w:val="24"/>
+        </w:rPr>
+        <w:t>.</w:t>
+      </w:r>
+    </w:p>
+    <w:p>
+      <w:pPr>
+        <w:jc w:val="both"/>
+        <w:rPr>
+          <w:rFonts w:asciiTheme="majorHAnsi" w:hAnsiTheme="majorHAnsi" w:cs="Times New Roman"/>
+          <w:sz w:val="24"/>
+          <w:szCs w:val="24"/>
+        </w:rPr>
+      </w:pPr>
+      <w:r>
+        <w:rPr>
+          <w:rFonts w:asciiTheme="majorHAnsi" w:hAnsiTheme="majorHAnsi" w:cs="Times New Roman"/>
+          <w:sz w:val="24"/>
+          <w:szCs w:val="24"/>
+        </w:rPr>
+        <w:t>El origen de la lógica difusa se remonta a mediados de los años 70 en la universidad de Berkeley (</w:t>
+      </w:r>
+      <w:r>
+        <w:rPr>
+          <w:rFonts w:asciiTheme="majorHAnsi" w:hAnsiTheme="majorHAnsi" w:cs="Times New Roman"/>
+          <w:sz w:val="24"/>
+          <w:szCs w:val="24"/>
+        </w:rPr>
+        <w:t>California) por</w:t>
+      </w:r>
+      <w:r>
+        <w:rPr>
+          <w:rFonts w:asciiTheme="majorHAnsi" w:hAnsiTheme="majorHAnsi" w:cs="Times New Roman"/>
+          <w:sz w:val="24"/>
+          <w:szCs w:val="24"/>
+        </w:rPr>
+        <w:t xml:space="preserve"> el ingeniero </w:t>
+      </w:r>
+      <w:proofErr w:type="spellStart"/>
+      <w:r>
+        <w:rPr>
+          <w:rFonts w:asciiTheme="majorHAnsi" w:hAnsiTheme="majorHAnsi" w:cs="Times New Roman"/>
+          <w:sz w:val="24"/>
+          <w:szCs w:val="24"/>
+        </w:rPr>
+        <w:t>Lotfy</w:t>
+      </w:r>
+      <w:proofErr w:type="spellEnd"/>
+      <w:r>
+        <w:rPr>
+          <w:rFonts w:asciiTheme="majorHAnsi" w:hAnsiTheme="majorHAnsi" w:cs="Times New Roman"/>
+          <w:sz w:val="24"/>
+          <w:szCs w:val="24"/>
+        </w:rPr>
+        <w:t xml:space="preserve"> A. </w:t>
+      </w:r>
+      <w:proofErr w:type="spellStart"/>
+      <w:r>
+        <w:rPr>
+          <w:rFonts w:asciiTheme="majorHAnsi" w:hAnsiTheme="majorHAnsi" w:cs="Times New Roman"/>
+          <w:sz w:val="24"/>
+          <w:szCs w:val="24"/>
+        </w:rPr>
+        <w:t>Zadeh</w:t>
+      </w:r>
+      <w:proofErr w:type="spellEnd"/>
+      <w:r>
+        <w:rPr>
+          <w:rFonts w:asciiTheme="majorHAnsi" w:hAnsiTheme="majorHAnsi" w:cs="Times New Roman"/>
+          <w:sz w:val="24"/>
+          <w:szCs w:val="24"/>
+        </w:rPr>
+        <w:t xml:space="preserve"> cuando se dio cuenta de lo que el llamo principio de incompatibilidad</w:t>
+      </w:r>
+      <w:r>
+        <w:rPr>
+          <w:rFonts w:asciiTheme="majorHAnsi" w:hAnsiTheme="majorHAnsi" w:cs="Times New Roman"/>
+          <w:sz w:val="24"/>
+          <w:szCs w:val="24"/>
+        </w:rPr>
+        <w:t xml:space="preserve"> el cual estaba sustentado por la siguiente base:</w:t>
+      </w:r>
+      <w:r>
+        <w:rPr>
+          <w:rFonts w:asciiTheme="majorHAnsi" w:hAnsiTheme="majorHAnsi" w:cs="Times New Roman"/>
+          <w:sz w:val="24"/>
+          <w:szCs w:val="24"/>
+        </w:rPr>
+        <w:t xml:space="preserve"> </w:t>
+      </w:r>
+      <w:r>
+        <w:rPr>
+          <w:rFonts w:asciiTheme="majorHAnsi" w:hAnsiTheme="majorHAnsi" w:cs="Times New Roman"/>
+          <w:sz w:val="24"/>
+          <w:szCs w:val="24"/>
+        </w:rPr>
+        <w:t>“Conforme la complejidad de un sistema</w:t>
+      </w:r>
+      <w:r>
+        <w:rPr>
+          <w:rFonts w:asciiTheme="majorHAnsi" w:hAnsiTheme="majorHAnsi" w:cs="Times New Roman"/>
+          <w:sz w:val="24"/>
+          <w:szCs w:val="24"/>
+        </w:rPr>
+        <w:t xml:space="preserve"> </w:t>
+      </w:r>
+      <w:r>
+        <w:rPr>
+          <w:rFonts w:asciiTheme="majorHAnsi" w:hAnsiTheme="majorHAnsi" w:cs="Times New Roman"/>
+          <w:sz w:val="24"/>
+          <w:szCs w:val="24"/>
+        </w:rPr>
+        <w:t>aumenta, nuestra capacidad para ser precisos y construir</w:t>
+      </w:r>
+      <w:r>
+        <w:rPr>
+          <w:rFonts w:asciiTheme="majorHAnsi" w:hAnsiTheme="majorHAnsi" w:cs="Times New Roman"/>
+          <w:sz w:val="24"/>
+          <w:szCs w:val="24"/>
+        </w:rPr>
+        <w:t xml:space="preserve"> </w:t>
+      </w:r>
+      <w:r>
+        <w:rPr>
+          <w:rFonts w:asciiTheme="majorHAnsi" w:hAnsiTheme="majorHAnsi" w:cs="Times New Roman"/>
+          <w:sz w:val="24"/>
+          <w:szCs w:val="24"/>
+        </w:rPr>
+        <w:t>instrucciones sobre su comportamiento disminuye hasta el umbral más</w:t>
+      </w:r>
+      <w:r>
+        <w:rPr>
+          <w:rFonts w:asciiTheme="majorHAnsi" w:hAnsiTheme="majorHAnsi" w:cs="Times New Roman"/>
+          <w:sz w:val="24"/>
+          <w:szCs w:val="24"/>
+        </w:rPr>
+        <w:t xml:space="preserve"> </w:t>
+      </w:r>
+      <w:r>
+        <w:rPr>
+          <w:rFonts w:asciiTheme="majorHAnsi" w:hAnsiTheme="majorHAnsi" w:cs="Times New Roman"/>
+          <w:sz w:val="24"/>
+          <w:szCs w:val="24"/>
+        </w:rPr>
+        <w:t>allá del cual, la precisión y el significado son características</w:t>
+      </w:r>
+      <w:r>
+        <w:rPr>
+          <w:rFonts w:asciiTheme="majorHAnsi" w:hAnsiTheme="majorHAnsi" w:cs="Times New Roman"/>
+          <w:sz w:val="24"/>
+          <w:szCs w:val="24"/>
+        </w:rPr>
+        <w:t xml:space="preserve"> </w:t>
+      </w:r>
+      <w:r>
+        <w:rPr>
+          <w:rFonts w:asciiTheme="majorHAnsi" w:hAnsiTheme="majorHAnsi" w:cs="Times New Roman"/>
+          <w:sz w:val="24"/>
+          <w:szCs w:val="24"/>
+        </w:rPr>
+        <w:t>excluyentes”.</w:t>
+      </w:r>
+    </w:p>
+    <w:p>
+      <w:pPr>
+        <w:jc w:val="both"/>
+        <w:rPr>
+          <w:rFonts w:asciiTheme="majorHAnsi" w:hAnsiTheme="majorHAnsi" w:cs="Times New Roman"/>
+          <w:sz w:val="24"/>
+          <w:szCs w:val="24"/>
+        </w:rPr>
+      </w:pPr>
+      <w:r>
+        <w:rPr>
+          <w:rFonts w:asciiTheme="majorHAnsi" w:hAnsiTheme="majorHAnsi" w:cs="Times New Roman"/>
+          <w:sz w:val="24"/>
+          <w:szCs w:val="24"/>
+        </w:rPr>
+        <w:t xml:space="preserve">Para este entonces introdujo el concepto de conjunto difuso </w:t>
+      </w:r>
+      <w:r>
+        <w:rPr>
+          <w:rFonts w:asciiTheme="majorHAnsi" w:hAnsiTheme="majorHAnsi" w:cs="Times New Roman"/>
+          <w:sz w:val="24"/>
+          <w:szCs w:val="24"/>
+        </w:rPr>
+        <w:t>(Fuzzy Set)</w:t>
+      </w:r>
+      <w:r>
+        <w:rPr>
+          <w:rFonts w:asciiTheme="majorHAnsi" w:hAnsiTheme="majorHAnsi" w:cs="Times New Roman"/>
+          <w:sz w:val="24"/>
+          <w:szCs w:val="24"/>
+        </w:rPr>
+        <w:t>, concepto que consistía en la idea de que los elementos sobre los que se construye el pensamiento humano no son números si no etiquetas lingüísticas.</w:t>
+      </w:r>
+    </w:p>
+    <w:p>
+      <w:pPr>
+        <w:pStyle w:val="Ttulo2"/>
+      </w:pPr>
+      <w:r>
+        <w:t>¿En qué consiste la lógica difusa?</w:t>
+      </w:r>
+    </w:p>
+    <w:p>
+      <w:pPr>
+        <w:jc w:val="both"/>
+        <w:rPr>
+          <w:rFonts w:asciiTheme="majorHAnsi" w:hAnsiTheme="majorHAnsi"/>
+          <w:sz w:val="24"/>
+          <w:szCs w:val="24"/>
+        </w:rPr>
+      </w:pPr>
+      <w:r>
+        <w:rPr>
+          <w:rFonts w:asciiTheme="majorHAnsi" w:hAnsiTheme="majorHAnsi"/>
+          <w:sz w:val="24"/>
+          <w:szCs w:val="24"/>
+        </w:rPr>
+        <w:t xml:space="preserve">Esta permite representar el conocimiento común </w:t>
+      </w:r>
+      <w:r>
+        <w:rPr>
+          <w:rFonts w:asciiTheme="majorHAnsi" w:hAnsiTheme="majorHAnsi"/>
+          <w:sz w:val="24"/>
+          <w:szCs w:val="24"/>
+        </w:rPr>
+        <w:t>que es</w:t>
+      </w:r>
+      <w:r>
+        <w:rPr>
+          <w:rFonts w:asciiTheme="majorHAnsi" w:hAnsiTheme="majorHAnsi"/>
+          <w:sz w:val="24"/>
+          <w:szCs w:val="24"/>
+        </w:rPr>
+        <w:t xml:space="preserve"> </w:t>
+      </w:r>
+      <w:r>
+        <w:rPr>
+          <w:rFonts w:asciiTheme="majorHAnsi" w:hAnsiTheme="majorHAnsi"/>
+          <w:sz w:val="24"/>
+          <w:szCs w:val="24"/>
+        </w:rPr>
+        <w:t>mayoritariamente del tipo lingüístico</w:t>
+      </w:r>
+      <w:r>
+        <w:rPr>
+          <w:rFonts w:asciiTheme="majorHAnsi" w:hAnsiTheme="majorHAnsi"/>
+          <w:sz w:val="24"/>
+          <w:szCs w:val="24"/>
+        </w:rPr>
+        <w:t xml:space="preserve"> </w:t>
+      </w:r>
+      <w:r>
+        <w:rPr>
+          <w:rFonts w:asciiTheme="majorHAnsi" w:hAnsiTheme="majorHAnsi"/>
+          <w:sz w:val="24"/>
+          <w:szCs w:val="24"/>
+        </w:rPr>
+        <w:t>cualitativo y no necesariamente</w:t>
+      </w:r>
+      <w:r>
+        <w:rPr>
+          <w:rFonts w:asciiTheme="majorHAnsi" w:hAnsiTheme="majorHAnsi"/>
+          <w:sz w:val="24"/>
+          <w:szCs w:val="24"/>
+        </w:rPr>
+        <w:t xml:space="preserve"> </w:t>
+      </w:r>
+      <w:r>
+        <w:rPr>
+          <w:rFonts w:asciiTheme="majorHAnsi" w:hAnsiTheme="majorHAnsi"/>
+          <w:sz w:val="24"/>
+          <w:szCs w:val="24"/>
+        </w:rPr>
+        <w:t>cuantitativo,</w:t>
+      </w:r>
+      <w:r>
+        <w:rPr>
+          <w:rFonts w:asciiTheme="majorHAnsi" w:hAnsiTheme="majorHAnsi"/>
+          <w:sz w:val="24"/>
+          <w:szCs w:val="24"/>
+        </w:rPr>
+        <w:t xml:space="preserve"> </w:t>
+      </w:r>
+      <w:r>
+        <w:rPr>
+          <w:rFonts w:asciiTheme="majorHAnsi" w:hAnsiTheme="majorHAnsi"/>
+          <w:sz w:val="24"/>
+          <w:szCs w:val="24"/>
+        </w:rPr>
+        <w:t>en un lenguaje matemático a través de la teoría de</w:t>
+      </w:r>
+      <w:r>
+        <w:rPr>
+          <w:rFonts w:asciiTheme="majorHAnsi" w:hAnsiTheme="majorHAnsi"/>
+          <w:sz w:val="24"/>
+          <w:szCs w:val="24"/>
+        </w:rPr>
+        <w:t xml:space="preserve"> </w:t>
+      </w:r>
+      <w:r>
+        <w:rPr>
+          <w:rFonts w:asciiTheme="majorHAnsi" w:hAnsiTheme="majorHAnsi"/>
+          <w:sz w:val="24"/>
+          <w:szCs w:val="24"/>
+        </w:rPr>
+        <w:t>conjuntos difusos y funciones características asociadas a ellos.</w:t>
+      </w:r>
+      <w:r>
+        <w:rPr>
+          <w:rFonts w:asciiTheme="majorHAnsi" w:hAnsiTheme="majorHAnsi"/>
+          <w:sz w:val="24"/>
+          <w:szCs w:val="24"/>
+        </w:rPr>
+        <w:t xml:space="preserve"> Esta permite trabajar </w:t>
+      </w:r>
+      <w:r>
+        <w:rPr>
+          <w:rFonts w:asciiTheme="majorHAnsi" w:hAnsiTheme="majorHAnsi"/>
+          <w:sz w:val="24"/>
+          <w:szCs w:val="24"/>
+        </w:rPr>
+        <w:t>simultáneamente con</w:t>
+      </w:r>
+      <w:r>
+        <w:rPr>
+          <w:rFonts w:asciiTheme="majorHAnsi" w:hAnsiTheme="majorHAnsi"/>
+          <w:sz w:val="24"/>
+          <w:szCs w:val="24"/>
+        </w:rPr>
+        <w:t xml:space="preserve"> datos numéricos y términos </w:t>
+      </w:r>
+      <w:r>
+        <w:rPr>
+          <w:rFonts w:asciiTheme="majorHAnsi" w:hAnsiTheme="majorHAnsi"/>
+          <w:sz w:val="24"/>
+          <w:szCs w:val="24"/>
+        </w:rPr>
+        <w:t>lingüísticos</w:t>
+      </w:r>
+      <w:r>
+        <w:rPr>
+          <w:rFonts w:asciiTheme="majorHAnsi" w:hAnsiTheme="majorHAnsi"/>
+          <w:sz w:val="24"/>
+          <w:szCs w:val="24"/>
+        </w:rPr>
+        <w:t xml:space="preserve"> </w:t>
+      </w:r>
+      <w:r>
+        <w:rPr>
+          <w:rFonts w:asciiTheme="majorHAnsi" w:hAnsiTheme="majorHAnsi"/>
+          <w:sz w:val="24"/>
+          <w:szCs w:val="24"/>
+        </w:rPr>
+        <w:t>los términos lingüísticos son inherentemente menos</w:t>
+      </w:r>
+      <w:r>
+        <w:rPr>
+          <w:rFonts w:asciiTheme="majorHAnsi" w:hAnsiTheme="majorHAnsi"/>
+          <w:sz w:val="24"/>
+          <w:szCs w:val="24"/>
+        </w:rPr>
+        <w:t xml:space="preserve"> </w:t>
+      </w:r>
+      <w:r>
+        <w:rPr>
+          <w:rFonts w:asciiTheme="majorHAnsi" w:hAnsiTheme="majorHAnsi"/>
+          <w:sz w:val="24"/>
+          <w:szCs w:val="24"/>
+        </w:rPr>
+        <w:t xml:space="preserve">precisos que los datos </w:t>
+      </w:r>
+      <w:r>
+        <w:rPr>
+          <w:rFonts w:asciiTheme="majorHAnsi" w:hAnsiTheme="majorHAnsi"/>
+          <w:sz w:val="24"/>
+          <w:szCs w:val="24"/>
+        </w:rPr>
+        <w:t>numéricos,</w:t>
+      </w:r>
+      <w:r>
+        <w:rPr>
+          <w:rFonts w:asciiTheme="majorHAnsi" w:hAnsiTheme="majorHAnsi"/>
+          <w:sz w:val="24"/>
+          <w:szCs w:val="24"/>
+        </w:rPr>
+        <w:t xml:space="preserve"> pero en muchas ocasiones</w:t>
+      </w:r>
+      <w:r>
+        <w:rPr>
+          <w:rFonts w:asciiTheme="majorHAnsi" w:hAnsiTheme="majorHAnsi"/>
+          <w:sz w:val="24"/>
+          <w:szCs w:val="24"/>
+        </w:rPr>
+        <w:t xml:space="preserve"> </w:t>
+      </w:r>
+      <w:r>
+        <w:rPr>
+          <w:rFonts w:asciiTheme="majorHAnsi" w:hAnsiTheme="majorHAnsi"/>
+          <w:sz w:val="24"/>
+          <w:szCs w:val="24"/>
+        </w:rPr>
+        <w:t>aportan una información más útil para el razonamiento humano.</w:t>
+      </w:r>
+    </w:p>
+    <w:p>
+      <w:pPr>
+        <w:jc w:val="both"/>
+        <w:rPr>
+          <w:rFonts w:asciiTheme="majorHAnsi" w:hAnsiTheme="majorHAnsi"/>
+          <w:sz w:val="24"/>
+          <w:szCs w:val="24"/>
+        </w:rPr>
+      </w:pPr>
+      <w:r>
+        <w:rPr>
+          <w:rFonts w:asciiTheme="majorHAnsi" w:hAnsiTheme="majorHAnsi"/>
+          <w:sz w:val="24"/>
+          <w:szCs w:val="24"/>
+        </w:rPr>
+        <w:t xml:space="preserve">En otras </w:t>
+      </w:r>
+      <w:r>
+        <w:rPr>
+          <w:rFonts w:asciiTheme="majorHAnsi" w:hAnsiTheme="majorHAnsi"/>
+          <w:sz w:val="24"/>
+          <w:szCs w:val="24"/>
+        </w:rPr>
+        <w:t>palabras,</w:t>
+      </w:r>
+      <w:r>
+        <w:rPr>
+          <w:rFonts w:asciiTheme="majorHAnsi" w:hAnsiTheme="majorHAnsi"/>
+          <w:sz w:val="24"/>
+          <w:szCs w:val="24"/>
+        </w:rPr>
+        <w:t xml:space="preserve"> se podría decir </w:t>
+      </w:r>
+      <w:r>
+        <w:rPr>
+          <w:rFonts w:asciiTheme="majorHAnsi" w:hAnsiTheme="majorHAnsi"/>
+          <w:sz w:val="24"/>
+          <w:szCs w:val="24"/>
+        </w:rPr>
+        <w:t xml:space="preserve">que, si la lógica es la ciencia de los principios formales y normativos del razonamiento, la lógica difusa o borrosa </w:t>
+      </w:r>
+      <w:r>
+        <w:rPr>
+          <w:rFonts w:asciiTheme="majorHAnsi" w:hAnsiTheme="majorHAnsi"/>
+          <w:sz w:val="24"/>
+          <w:szCs w:val="24"/>
+        </w:rPr>
+        <w:t>se refiere a los principios formales del razonamiento</w:t>
+      </w:r>
+      <w:r>
+        <w:rPr>
+          <w:rFonts w:asciiTheme="majorHAnsi" w:hAnsiTheme="majorHAnsi"/>
+          <w:sz w:val="24"/>
+          <w:szCs w:val="24"/>
+        </w:rPr>
+        <w:t xml:space="preserve"> </w:t>
+      </w:r>
+      <w:r>
+        <w:rPr>
+          <w:rFonts w:asciiTheme="majorHAnsi" w:hAnsiTheme="majorHAnsi"/>
+          <w:sz w:val="24"/>
+          <w:szCs w:val="24"/>
+        </w:rPr>
+        <w:t>aproximado,</w:t>
+      </w:r>
+      <w:r>
+        <w:rPr>
+          <w:rFonts w:asciiTheme="majorHAnsi" w:hAnsiTheme="majorHAnsi"/>
+          <w:sz w:val="24"/>
+          <w:szCs w:val="24"/>
+        </w:rPr>
+        <w:t xml:space="preserve"> </w:t>
+      </w:r>
+      <w:r>
+        <w:rPr>
+          <w:rFonts w:asciiTheme="majorHAnsi" w:hAnsiTheme="majorHAnsi"/>
+          <w:sz w:val="24"/>
+          <w:szCs w:val="24"/>
+        </w:rPr>
+        <w:t>considerando el razonamiento preciso (lógica clásica)</w:t>
+      </w:r>
+      <w:r>
+        <w:rPr>
+          <w:rFonts w:asciiTheme="majorHAnsi" w:hAnsiTheme="majorHAnsi"/>
+          <w:sz w:val="24"/>
+          <w:szCs w:val="24"/>
+        </w:rPr>
+        <w:t xml:space="preserve"> </w:t>
+      </w:r>
+      <w:r>
+        <w:rPr>
+          <w:rFonts w:asciiTheme="majorHAnsi" w:hAnsiTheme="majorHAnsi"/>
+          <w:sz w:val="24"/>
+          <w:szCs w:val="24"/>
+        </w:rPr>
+        <w:t>como caso límite.</w:t>
+      </w:r>
+    </w:p>
+    <w:p>
+      <w:pPr>
+        <w:jc w:val="both"/>
+        <w:rPr>
+          <w:rFonts w:asciiTheme="majorHAnsi" w:hAnsiTheme="majorHAnsi"/>
+          <w:sz w:val="24"/>
+          <w:szCs w:val="24"/>
+        </w:rPr>
+      </w:pPr>
+      <w:r>
+        <w:rPr>
+          <w:rFonts w:asciiTheme="majorHAnsi" w:hAnsiTheme="majorHAnsi"/>
+          <w:sz w:val="24"/>
+          <w:szCs w:val="24"/>
+        </w:rPr>
+        <w:t xml:space="preserve">A diferencia de la lógica clásica una de las cosas más llamativas de la lógica difusa es la flexibilidad y la tolerancia a la imprecisión, la capacidad que </w:t>
+      </w:r>
+      <w:r>
+        <w:rPr>
+          <w:rFonts w:asciiTheme="majorHAnsi" w:hAnsiTheme="majorHAnsi"/>
+          <w:sz w:val="24"/>
+          <w:szCs w:val="24"/>
+        </w:rPr>
+        <w:t>tiene para</w:t>
+      </w:r>
+      <w:r>
+        <w:rPr>
+          <w:rFonts w:asciiTheme="majorHAnsi" w:hAnsiTheme="majorHAnsi"/>
+          <w:sz w:val="24"/>
+          <w:szCs w:val="24"/>
+        </w:rPr>
+        <w:t xml:space="preserve"> modelar problemas no lineales y su base y gran relación con el lenguaje natural</w:t>
+      </w:r>
+      <w:r>
+        <w:rPr>
+          <w:rFonts w:asciiTheme="majorHAnsi" w:hAnsiTheme="majorHAnsi"/>
+          <w:sz w:val="24"/>
+          <w:szCs w:val="24"/>
+        </w:rPr>
+        <w:t>.</w:t>
+      </w:r>
+    </w:p>
+    <w:p>
+      <w:pPr>
+        <w:jc w:val="both"/>
+        <w:rPr>
+          <w:rFonts w:asciiTheme="majorHAnsi" w:hAnsiTheme="majorHAnsi"/>
+          <w:sz w:val="24"/>
+          <w:szCs w:val="24"/>
+        </w:rPr>
+      </w:pPr>
+      <w:r>
+        <w:rPr>
+          <w:rFonts w:asciiTheme="majorHAnsi" w:hAnsiTheme="majorHAnsi"/>
+          <w:sz w:val="24"/>
+          <w:szCs w:val="24"/>
+        </w:rPr>
+        <w:t>En 1974 se da un hito importante para el desarrollo de la lógica difusa</w:t>
+      </w:r>
+      <w:r>
+        <w:rPr>
+          <w:rFonts w:asciiTheme="majorHAnsi" w:hAnsiTheme="majorHAnsi"/>
+          <w:sz w:val="24"/>
+          <w:szCs w:val="24"/>
+        </w:rPr>
+        <w:t xml:space="preserve"> que fue establecido por </w:t>
+      </w:r>
+      <w:proofErr w:type="spellStart"/>
+      <w:r>
+        <w:rPr>
+          <w:rFonts w:asciiTheme="majorHAnsi" w:hAnsiTheme="majorHAnsi"/>
+          <w:sz w:val="24"/>
+          <w:szCs w:val="24"/>
+        </w:rPr>
+        <w:t>Assilian</w:t>
+      </w:r>
+      <w:proofErr w:type="spellEnd"/>
+      <w:r>
+        <w:rPr>
+          <w:rFonts w:asciiTheme="majorHAnsi" w:hAnsiTheme="majorHAnsi"/>
+          <w:sz w:val="24"/>
+          <w:szCs w:val="24"/>
+        </w:rPr>
+        <w:t xml:space="preserve"> y </w:t>
+      </w:r>
+      <w:proofErr w:type="spellStart"/>
+      <w:r>
+        <w:rPr>
+          <w:rFonts w:asciiTheme="majorHAnsi" w:hAnsiTheme="majorHAnsi"/>
+          <w:sz w:val="24"/>
+          <w:szCs w:val="24"/>
+        </w:rPr>
+        <w:t>mamdani</w:t>
+      </w:r>
+      <w:proofErr w:type="spellEnd"/>
+      <w:r>
+        <w:rPr>
+          <w:rFonts w:asciiTheme="majorHAnsi" w:hAnsiTheme="majorHAnsi"/>
+          <w:sz w:val="24"/>
+          <w:szCs w:val="24"/>
+        </w:rPr>
+        <w:t xml:space="preserve"> en reino unido, al haber desarrollado el primer controlador difuso diseñado para una maquina de vapor, pero la primera implantación real </w:t>
+      </w:r>
+      <w:r>
+        <w:rPr>
+          <w:rFonts w:asciiTheme="majorHAnsi" w:hAnsiTheme="majorHAnsi"/>
+          <w:sz w:val="24"/>
+          <w:szCs w:val="24"/>
+        </w:rPr>
+        <w:t>de un controlador de</w:t>
+      </w:r>
+      <w:r>
+        <w:rPr>
+          <w:rFonts w:asciiTheme="majorHAnsi" w:hAnsiTheme="majorHAnsi"/>
+          <w:sz w:val="24"/>
+          <w:szCs w:val="24"/>
+        </w:rPr>
+        <w:t xml:space="preserve"> </w:t>
+      </w:r>
+      <w:r>
+        <w:rPr>
+          <w:rFonts w:asciiTheme="majorHAnsi" w:hAnsiTheme="majorHAnsi"/>
+          <w:sz w:val="24"/>
+          <w:szCs w:val="24"/>
+        </w:rPr>
+        <w:t xml:space="preserve">este tipo fue realizada en 1980 por F.L. </w:t>
+      </w:r>
+      <w:proofErr w:type="spellStart"/>
+      <w:r>
+        <w:rPr>
+          <w:rFonts w:asciiTheme="majorHAnsi" w:hAnsiTheme="majorHAnsi"/>
+          <w:sz w:val="24"/>
+          <w:szCs w:val="24"/>
+        </w:rPr>
+        <w:t>Smidth</w:t>
+      </w:r>
+      <w:proofErr w:type="spellEnd"/>
+      <w:r>
+        <w:rPr>
+          <w:rFonts w:asciiTheme="majorHAnsi" w:hAnsiTheme="majorHAnsi"/>
+          <w:sz w:val="24"/>
+          <w:szCs w:val="24"/>
+        </w:rPr>
+        <w:t xml:space="preserve"> &amp;</w:t>
+      </w:r>
+      <w:proofErr w:type="spellStart"/>
+      <w:r>
+        <w:rPr>
+          <w:rFonts w:asciiTheme="majorHAnsi" w:hAnsiTheme="majorHAnsi"/>
+          <w:sz w:val="24"/>
+          <w:szCs w:val="24"/>
+        </w:rPr>
+        <w:t>amp</w:t>
+      </w:r>
+      <w:proofErr w:type="spellEnd"/>
+      <w:r>
+        <w:rPr>
+          <w:rFonts w:asciiTheme="majorHAnsi" w:hAnsiTheme="majorHAnsi"/>
+          <w:sz w:val="24"/>
+          <w:szCs w:val="24"/>
+        </w:rPr>
+        <w:t>; Co. en una planta</w:t>
+      </w:r>
+      <w:r>
+        <w:rPr>
+          <w:rFonts w:asciiTheme="majorHAnsi" w:hAnsiTheme="majorHAnsi"/>
+          <w:sz w:val="24"/>
+          <w:szCs w:val="24"/>
+        </w:rPr>
+        <w:t xml:space="preserve"> </w:t>
+      </w:r>
+      <w:r>
+        <w:rPr>
+          <w:rFonts w:asciiTheme="majorHAnsi" w:hAnsiTheme="majorHAnsi"/>
+          <w:sz w:val="24"/>
+          <w:szCs w:val="24"/>
+        </w:rPr>
+        <w:t>cementera en Dinamarca.</w:t>
+      </w:r>
+      <w:r>
+        <w:rPr>
+          <w:rFonts w:asciiTheme="majorHAnsi" w:hAnsiTheme="majorHAnsi"/>
+          <w:sz w:val="24"/>
+          <w:szCs w:val="24"/>
+        </w:rPr>
+        <w:t xml:space="preserve"> Además de otras implementaciones que se hicieron durante los siguientes años siguientes por parte de otras personas, paralelamente </w:t>
+      </w:r>
+      <w:r>
+        <w:rPr>
+          <w:rFonts w:asciiTheme="majorHAnsi" w:hAnsiTheme="majorHAnsi"/>
+          <w:sz w:val="24"/>
+          <w:szCs w:val="24"/>
+        </w:rPr>
+        <w:t xml:space="preserve">al desarrollo de las aplicaciones de la lógica </w:t>
+      </w:r>
+      <w:proofErr w:type="gramStart"/>
+      <w:r>
+        <w:rPr>
+          <w:rFonts w:asciiTheme="majorHAnsi" w:hAnsiTheme="majorHAnsi"/>
+          <w:sz w:val="24"/>
+          <w:szCs w:val="24"/>
+        </w:rPr>
+        <w:t>difusa</w:t>
+      </w:r>
+      <w:r>
+        <w:rPr>
+          <w:rFonts w:asciiTheme="majorHAnsi" w:hAnsiTheme="majorHAnsi"/>
+          <w:sz w:val="24"/>
+          <w:szCs w:val="24"/>
+        </w:rPr>
+        <w:t xml:space="preserve">  </w:t>
+      </w:r>
+      <w:r>
+        <w:rPr>
+          <w:rFonts w:asciiTheme="majorHAnsi" w:hAnsiTheme="majorHAnsi"/>
+          <w:sz w:val="24"/>
+          <w:szCs w:val="24"/>
+        </w:rPr>
+        <w:t>algunos</w:t>
+      </w:r>
+      <w:proofErr w:type="gramEnd"/>
+      <w:r>
+        <w:rPr>
+          <w:rFonts w:asciiTheme="majorHAnsi" w:hAnsiTheme="majorHAnsi"/>
+          <w:sz w:val="24"/>
+          <w:szCs w:val="24"/>
+        </w:rPr>
+        <w:t xml:space="preserve"> </w:t>
+      </w:r>
+      <w:r>
+        <w:rPr>
+          <w:rFonts w:asciiTheme="majorHAnsi" w:hAnsiTheme="majorHAnsi"/>
+          <w:sz w:val="24"/>
+          <w:szCs w:val="24"/>
+        </w:rPr>
+        <w:t>investigadores teóricos siguen, en la década de los ochenta, el camino</w:t>
+      </w:r>
+      <w:r>
+        <w:rPr>
+          <w:rFonts w:asciiTheme="majorHAnsi" w:hAnsiTheme="majorHAnsi"/>
+          <w:sz w:val="24"/>
+          <w:szCs w:val="24"/>
+        </w:rPr>
+        <w:t xml:space="preserve"> </w:t>
+      </w:r>
+      <w:r>
+        <w:rPr>
+          <w:rFonts w:asciiTheme="majorHAnsi" w:hAnsiTheme="majorHAnsi"/>
+          <w:sz w:val="24"/>
+          <w:szCs w:val="24"/>
+        </w:rPr>
+        <w:lastRenderedPageBreak/>
+        <w:t xml:space="preserve">iniciado por </w:t>
+      </w:r>
+      <w:proofErr w:type="spellStart"/>
+      <w:r>
+        <w:rPr>
+          <w:rFonts w:asciiTheme="majorHAnsi" w:hAnsiTheme="majorHAnsi"/>
+          <w:sz w:val="24"/>
+          <w:szCs w:val="24"/>
+        </w:rPr>
+        <w:t>Mamdani</w:t>
+      </w:r>
+      <w:proofErr w:type="spellEnd"/>
+      <w:r>
+        <w:rPr>
+          <w:rFonts w:asciiTheme="majorHAnsi" w:hAnsiTheme="majorHAnsi"/>
+          <w:sz w:val="24"/>
+          <w:szCs w:val="24"/>
+        </w:rPr>
+        <w:t xml:space="preserve">. Así, </w:t>
+      </w:r>
+      <w:proofErr w:type="spellStart"/>
+      <w:r>
+        <w:rPr>
+          <w:rFonts w:asciiTheme="majorHAnsi" w:hAnsiTheme="majorHAnsi"/>
+          <w:sz w:val="24"/>
+          <w:szCs w:val="24"/>
+        </w:rPr>
+        <w:t>Takagi</w:t>
+      </w:r>
+      <w:proofErr w:type="spellEnd"/>
+      <w:r>
+        <w:rPr>
+          <w:rFonts w:asciiTheme="majorHAnsi" w:hAnsiTheme="majorHAnsi"/>
+          <w:sz w:val="24"/>
+          <w:szCs w:val="24"/>
+        </w:rPr>
+        <w:t xml:space="preserve"> y </w:t>
+      </w:r>
+      <w:proofErr w:type="spellStart"/>
+      <w:r>
+        <w:rPr>
+          <w:rFonts w:asciiTheme="majorHAnsi" w:hAnsiTheme="majorHAnsi"/>
+          <w:sz w:val="24"/>
+          <w:szCs w:val="24"/>
+        </w:rPr>
+        <w:t>Sugeno</w:t>
+      </w:r>
+      <w:proofErr w:type="spellEnd"/>
+      <w:r>
+        <w:rPr>
+          <w:rFonts w:asciiTheme="majorHAnsi" w:hAnsiTheme="majorHAnsi"/>
+          <w:sz w:val="24"/>
+          <w:szCs w:val="24"/>
+        </w:rPr>
+        <w:t xml:space="preserve"> desarrollan la primera</w:t>
+      </w:r>
+      <w:r>
+        <w:rPr>
+          <w:rFonts w:asciiTheme="majorHAnsi" w:hAnsiTheme="majorHAnsi"/>
+          <w:sz w:val="24"/>
+          <w:szCs w:val="24"/>
+        </w:rPr>
+        <w:t xml:space="preserve"> </w:t>
+      </w:r>
+      <w:r>
+        <w:rPr>
+          <w:rFonts w:asciiTheme="majorHAnsi" w:hAnsiTheme="majorHAnsi"/>
+          <w:sz w:val="24"/>
+          <w:szCs w:val="24"/>
+        </w:rPr>
+        <w:t xml:space="preserve">aproximación para construir reglas </w:t>
+      </w:r>
+      <w:proofErr w:type="spellStart"/>
+      <w:r>
+        <w:rPr>
+          <w:rFonts w:asciiTheme="majorHAnsi" w:hAnsiTheme="majorHAnsi"/>
+          <w:sz w:val="24"/>
+          <w:szCs w:val="24"/>
+        </w:rPr>
+        <w:t>fuzzy</w:t>
+      </w:r>
+      <w:proofErr w:type="spellEnd"/>
+      <w:r>
+        <w:rPr>
+          <w:rFonts w:asciiTheme="majorHAnsi" w:hAnsiTheme="majorHAnsi"/>
+          <w:sz w:val="24"/>
+          <w:szCs w:val="24"/>
+        </w:rPr>
+        <w:t xml:space="preserve"> a partir de datos de</w:t>
+      </w:r>
+      <w:r>
+        <w:rPr>
+          <w:rFonts w:asciiTheme="majorHAnsi" w:hAnsiTheme="majorHAnsi"/>
+          <w:sz w:val="24"/>
+          <w:szCs w:val="24"/>
+        </w:rPr>
+        <w:t xml:space="preserve"> </w:t>
+      </w:r>
+      <w:r>
+        <w:rPr>
+          <w:rFonts w:asciiTheme="majorHAnsi" w:hAnsiTheme="majorHAnsi"/>
+          <w:sz w:val="24"/>
+          <w:szCs w:val="24"/>
+        </w:rPr>
+        <w:t>entrenamiento, y aunque en un principio no tiene mucha</w:t>
+      </w:r>
+      <w:r>
+        <w:rPr>
+          <w:rFonts w:asciiTheme="majorHAnsi" w:hAnsiTheme="majorHAnsi"/>
+          <w:sz w:val="24"/>
+          <w:szCs w:val="24"/>
+        </w:rPr>
+        <w:t xml:space="preserve"> </w:t>
+      </w:r>
+      <w:r>
+        <w:rPr>
+          <w:rFonts w:asciiTheme="majorHAnsi" w:hAnsiTheme="majorHAnsi"/>
+          <w:sz w:val="24"/>
+          <w:szCs w:val="24"/>
+        </w:rPr>
+        <w:t>repercusión, más tarde será el punto de partida para investigar la</w:t>
+      </w:r>
+      <w:r>
+        <w:rPr>
+          <w:rFonts w:asciiTheme="majorHAnsi" w:hAnsiTheme="majorHAnsi"/>
+          <w:sz w:val="24"/>
+          <w:szCs w:val="24"/>
+        </w:rPr>
+        <w:t xml:space="preserve"> </w:t>
+      </w:r>
+      <w:r>
+        <w:rPr>
+          <w:rFonts w:asciiTheme="majorHAnsi" w:hAnsiTheme="majorHAnsi"/>
+          <w:sz w:val="24"/>
+          <w:szCs w:val="24"/>
+        </w:rPr>
+        <w:t xml:space="preserve">identificación de modelos </w:t>
+      </w:r>
+      <w:proofErr w:type="spellStart"/>
+      <w:r>
+        <w:rPr>
+          <w:rFonts w:asciiTheme="majorHAnsi" w:hAnsiTheme="majorHAnsi"/>
+          <w:sz w:val="24"/>
+          <w:szCs w:val="24"/>
+        </w:rPr>
+        <w:t>fuzzy</w:t>
+      </w:r>
+      <w:proofErr w:type="spellEnd"/>
+      <w:r>
+        <w:rPr>
+          <w:rFonts w:asciiTheme="majorHAnsi" w:hAnsiTheme="majorHAnsi"/>
+          <w:sz w:val="24"/>
+          <w:szCs w:val="24"/>
+        </w:rPr>
+        <w:t>.</w:t>
+      </w:r>
+    </w:p>
+    <w:p>
+      <w:pPr>
+        <w:jc w:val="both"/>
+        <w:rPr>
+          <w:rFonts w:asciiTheme="majorHAnsi" w:hAnsiTheme="majorHAnsi"/>
+          <w:sz w:val="24"/>
+          <w:szCs w:val="24"/>
+        </w:rPr>
+      </w:pPr>
+      <w:r>
+        <w:drawing>
+          <wp:anchor distT="0" distB="0" distL="114300" distR="114300" simplePos="0" relativeHeight="251663360" behindDoc="0" locked="0" layoutInCell="1" allowOverlap="1" wp14:anchorId="474292A5" wp14:editId="706DE9B5">
+            <wp:simplePos x="0" y="0"/>
+            <wp:positionH relativeFrom="column">
+              <wp:posOffset>901065</wp:posOffset>
+            </wp:positionH>
+            <wp:positionV relativeFrom="paragraph">
+              <wp:posOffset>3175</wp:posOffset>
+            </wp:positionV>
+            <wp:extent cx="3438525" cy="2710202"/>
+            <wp:effectExtent l="0" t="0" r="0" b="0"/>
+            <wp:wrapNone/>
+            <wp:docPr id="9" name="Imagen 9"/>
+            <wp:cNvGraphicFramePr>
+              <a:graphicFrameLocks xmlns:a="http://schemas.openxmlformats.org/drawingml/2006/main" noChangeAspect="1"/>
+            </wp:cNvGraphicFramePr>
+            <a:graphic xmlns:a="http://schemas.openxmlformats.org/drawingml/2006/main">
+              <a:graphicData uri="http://schemas.openxmlformats.org/drawingml/2006/picture">
+                <pic:pic xmlns:pic="http://schemas.openxmlformats.org/drawingml/2006/picture">
+                  <pic:nvPicPr>
+                    <pic:cNvPr id="1" name=""/>
+                    <pic:cNvPicPr/>
+                  </pic:nvPicPr>
+                  <pic:blipFill>
+                    <a:blip r:embed="rId27" cstate="print">
+                      <a:extLst>
+                        <a:ext uri="{28A0092B-C50C-407E-A947-70E740481C1C}">
+                          <a14:useLocalDpi xmlns:a14="http://schemas.microsoft.com/office/drawing/2010/main" val="0"/>
+                        </a:ext>
+                      </a:extLst>
+                    </a:blip>
+                    <a:stretch>
+                      <a:fillRect/>
+                    </a:stretch>
+                  </pic:blipFill>
+                  <pic:spPr>
+                    <a:xfrm>
+                      <a:off x="0" y="0"/>
+                      <a:ext cx="3438525" cy="2710202"/>
+                    </a:xfrm>
+                    <a:prstGeom prst="rect">
+                      <a:avLst/>
+                    </a:prstGeom>
+                  </pic:spPr>
+                </pic:pic>
+              </a:graphicData>
+            </a:graphic>
+            <wp14:sizeRelH relativeFrom="page">
+              <wp14:pctWidth>0</wp14:pctWidth>
+            </wp14:sizeRelH>
+            <wp14:sizeRelV relativeFrom="page">
+              <wp14:pctHeight>0</wp14:pctHeight>
+            </wp14:sizeRelV>
+          </wp:anchor>
+        </w:drawing>
+      </w:r>
+    </w:p>
+    <w:p>
+      <w:pPr>
+        <w:jc w:val="both"/>
+        <w:rPr>
+          <w:rFonts w:asciiTheme="majorHAnsi" w:hAnsiTheme="majorHAnsi"/>
+          <w:sz w:val="24"/>
+          <w:szCs w:val="24"/>
+        </w:rPr>
+      </w:pPr>
+    </w:p>
+    <w:p>
+      <w:pPr>
+        <w:jc w:val="both"/>
+        <w:rPr>
+          <w:rFonts w:asciiTheme="majorHAnsi" w:hAnsiTheme="majorHAnsi"/>
+          <w:sz w:val="24"/>
+          <w:szCs w:val="24"/>
+        </w:rPr>
+      </w:pPr>
+    </w:p>
+    <w:p>
+      <w:pPr>
+        <w:jc w:val="both"/>
+        <w:rPr>
+          <w:rFonts w:asciiTheme="majorHAnsi" w:hAnsiTheme="majorHAnsi"/>
+          <w:sz w:val="24"/>
+          <w:szCs w:val="24"/>
+        </w:rPr>
+      </w:pPr>
+    </w:p>
+    <w:p>
+      <w:pPr>
+        <w:jc w:val="both"/>
+        <w:rPr>
+          <w:rFonts w:asciiTheme="majorHAnsi" w:hAnsiTheme="majorHAnsi"/>
+          <w:sz w:val="24"/>
+          <w:szCs w:val="24"/>
+        </w:rPr>
+      </w:pPr>
+    </w:p>
+    <w:p>
+      <w:pPr>
+        <w:jc w:val="both"/>
+        <w:rPr>
+          <w:rFonts w:asciiTheme="majorHAnsi" w:hAnsiTheme="majorHAnsi"/>
+          <w:sz w:val="24"/>
+          <w:szCs w:val="24"/>
+        </w:rPr>
+      </w:pPr>
+    </w:p>
+    <w:p>
+      <w:pPr>
+        <w:jc w:val="both"/>
+        <w:rPr>
+          <w:rFonts w:asciiTheme="majorHAnsi" w:hAnsiTheme="majorHAnsi"/>
+          <w:sz w:val="24"/>
+          <w:szCs w:val="24"/>
+        </w:rPr>
+      </w:pPr>
+    </w:p>
+    <w:p>
+      <w:pPr>
+        <w:jc w:val="both"/>
+        <w:rPr>
+          <w:rFonts w:asciiTheme="majorHAnsi" w:hAnsiTheme="majorHAnsi"/>
+          <w:sz w:val="24"/>
+          <w:szCs w:val="24"/>
+        </w:rPr>
+      </w:pPr>
+    </w:p>
+    <w:p>
+      <w:pPr>
+        <w:jc w:val="both"/>
+        <w:rPr>
+          <w:rFonts w:asciiTheme="majorHAnsi" w:hAnsiTheme="majorHAnsi"/>
+          <w:sz w:val="24"/>
+          <w:szCs w:val="24"/>
+        </w:rPr>
+      </w:pPr>
+    </w:p>
+    <w:p>
+      <w:pPr>
+        <w:jc w:val="center"/>
+        <w:rPr>
+          <w:rFonts w:asciiTheme="majorHAnsi" w:hAnsiTheme="majorHAnsi"/>
+          <w:sz w:val="24"/>
+          <w:szCs w:val="24"/>
+        </w:rPr>
+      </w:pPr>
+      <w:r>
+        <w:rPr>
+          <w:rFonts w:asciiTheme="majorHAnsi" w:hAnsiTheme="majorHAnsi"/>
+          <w:sz w:val="24"/>
+          <w:szCs w:val="24"/>
+        </w:rPr>
+        <w:t xml:space="preserve">Ejemplo de unas reglas </w:t>
+      </w:r>
+      <w:proofErr w:type="spellStart"/>
+      <w:r>
+        <w:rPr>
+          <w:rFonts w:asciiTheme="majorHAnsi" w:hAnsiTheme="majorHAnsi"/>
+          <w:sz w:val="24"/>
+          <w:szCs w:val="24"/>
+        </w:rPr>
+        <w:t>fuzzy</w:t>
+      </w:r>
+      <w:proofErr w:type="spellEnd"/>
+      <w:r>
+        <w:rPr>
+          <w:rFonts w:asciiTheme="majorHAnsi" w:hAnsiTheme="majorHAnsi"/>
+          <w:sz w:val="24"/>
+          <w:szCs w:val="24"/>
+        </w:rPr>
+        <w:t>.</w:t>
+      </w:r>
+    </w:p>
+    <w:p>
+      <w:pPr>
+        <w:jc w:val="center"/>
+        <w:rPr>
+          <w:rFonts w:asciiTheme="majorHAnsi" w:hAnsiTheme="majorHAnsi"/>
+          <w:sz w:val="24"/>
+          <w:szCs w:val="24"/>
+        </w:rPr>
+      </w:pPr>
+    </w:p>
+    <w:p>
+      <w:pPr>
+        <w:jc w:val="both"/>
+        <w:rPr>
+          <w:rFonts w:asciiTheme="majorHAnsi" w:hAnsiTheme="majorHAnsi"/>
+          <w:sz w:val="24"/>
+          <w:szCs w:val="24"/>
+        </w:rPr>
+      </w:pPr>
+      <w:r>
+        <w:rPr>
+          <w:rFonts w:asciiTheme="majorHAnsi" w:hAnsiTheme="majorHAnsi"/>
+          <w:sz w:val="24"/>
+          <w:szCs w:val="24"/>
+        </w:rPr>
+        <w:t xml:space="preserve">Otro de los grandes factores que hizo que se continuaran con las investigaciones en este campo, fue el creciente interés </w:t>
+      </w:r>
+      <w:r>
+        <w:rPr>
+          <w:rFonts w:asciiTheme="majorHAnsi" w:hAnsiTheme="majorHAnsi"/>
+          <w:sz w:val="24"/>
+          <w:szCs w:val="24"/>
+        </w:rPr>
+        <w:t>en las redes neuronales y su</w:t>
+      </w:r>
+      <w:r>
+        <w:rPr>
+          <w:rFonts w:asciiTheme="majorHAnsi" w:hAnsiTheme="majorHAnsi"/>
+          <w:sz w:val="24"/>
+          <w:szCs w:val="24"/>
+        </w:rPr>
+        <w:t xml:space="preserve"> </w:t>
+      </w:r>
+      <w:r>
+        <w:rPr>
+          <w:rFonts w:asciiTheme="majorHAnsi" w:hAnsiTheme="majorHAnsi"/>
+          <w:sz w:val="24"/>
+          <w:szCs w:val="24"/>
+        </w:rPr>
+        <w:t xml:space="preserve">similitud con los sistemas </w:t>
+      </w:r>
+      <w:proofErr w:type="spellStart"/>
+      <w:r>
+        <w:rPr>
+          <w:rFonts w:asciiTheme="majorHAnsi" w:hAnsiTheme="majorHAnsi"/>
+          <w:sz w:val="24"/>
+          <w:szCs w:val="24"/>
+        </w:rPr>
+        <w:t>fuzzy</w:t>
+      </w:r>
+      <w:proofErr w:type="spellEnd"/>
+      <w:r>
+        <w:rPr>
+          <w:rFonts w:asciiTheme="majorHAnsi" w:hAnsiTheme="majorHAnsi"/>
+          <w:sz w:val="24"/>
+          <w:szCs w:val="24"/>
+        </w:rPr>
+        <w:t>;</w:t>
+      </w:r>
+      <w:r>
+        <w:rPr>
+          <w:rFonts w:asciiTheme="majorHAnsi" w:hAnsiTheme="majorHAnsi"/>
+          <w:sz w:val="24"/>
+          <w:szCs w:val="24"/>
+        </w:rPr>
+        <w:t xml:space="preserve"> </w:t>
+      </w:r>
+      <w:r>
+        <w:rPr>
+          <w:rFonts w:asciiTheme="majorHAnsi" w:hAnsiTheme="majorHAnsi"/>
+          <w:sz w:val="24"/>
+          <w:szCs w:val="24"/>
+        </w:rPr>
+        <w:t>En la década de los noventa, además de las redes neuronales y los</w:t>
+      </w:r>
+      <w:r>
+        <w:rPr>
+          <w:rFonts w:asciiTheme="majorHAnsi" w:hAnsiTheme="majorHAnsi"/>
+          <w:sz w:val="24"/>
+          <w:szCs w:val="24"/>
+        </w:rPr>
+        <w:t xml:space="preserve"> </w:t>
+      </w:r>
+      <w:r>
+        <w:rPr>
+          <w:rFonts w:asciiTheme="majorHAnsi" w:hAnsiTheme="majorHAnsi"/>
+          <w:sz w:val="24"/>
+          <w:szCs w:val="24"/>
+        </w:rPr>
+        <w:t xml:space="preserve">sistemas </w:t>
+      </w:r>
+      <w:proofErr w:type="spellStart"/>
+      <w:r>
+        <w:rPr>
+          <w:rFonts w:asciiTheme="majorHAnsi" w:hAnsiTheme="majorHAnsi"/>
+          <w:sz w:val="24"/>
+          <w:szCs w:val="24"/>
+        </w:rPr>
+        <w:t>fuzzy</w:t>
+      </w:r>
+      <w:proofErr w:type="spellEnd"/>
+      <w:r>
+        <w:rPr>
+          <w:rFonts w:asciiTheme="majorHAnsi" w:hAnsiTheme="majorHAnsi"/>
+          <w:sz w:val="24"/>
+          <w:szCs w:val="24"/>
+        </w:rPr>
+        <w:t>, hacen su aparición los algoritmos genéticos. Estas</w:t>
+      </w:r>
+      <w:r>
+        <w:rPr>
+          <w:rFonts w:asciiTheme="majorHAnsi" w:hAnsiTheme="majorHAnsi"/>
+          <w:sz w:val="24"/>
+          <w:szCs w:val="24"/>
+        </w:rPr>
+        <w:t xml:space="preserve"> </w:t>
+      </w:r>
+      <w:r>
+        <w:rPr>
+          <w:rFonts w:asciiTheme="majorHAnsi" w:hAnsiTheme="majorHAnsi"/>
+          <w:sz w:val="24"/>
+          <w:szCs w:val="24"/>
+        </w:rPr>
+        <w:t>tres técnicas computacionales, que pueden combinarse de</w:t>
+      </w:r>
+      <w:r>
+        <w:rPr>
+          <w:rFonts w:asciiTheme="majorHAnsi" w:hAnsiTheme="majorHAnsi"/>
+          <w:sz w:val="24"/>
+          <w:szCs w:val="24"/>
+        </w:rPr>
+        <w:t xml:space="preserve"> </w:t>
+      </w:r>
+      <w:r>
+        <w:rPr>
+          <w:rFonts w:asciiTheme="majorHAnsi" w:hAnsiTheme="majorHAnsi"/>
+          <w:sz w:val="24"/>
+          <w:szCs w:val="24"/>
+        </w:rPr>
+        <w:t>múltiples maneras</w:t>
+      </w:r>
+      <w:r>
+        <w:rPr>
+          <w:rFonts w:asciiTheme="majorHAnsi" w:hAnsiTheme="majorHAnsi"/>
+          <w:sz w:val="24"/>
+          <w:szCs w:val="24"/>
+        </w:rPr>
+        <w:t xml:space="preserve"> y se pueden considerar complementarias,</w:t>
+      </w:r>
+      <w:r>
+        <w:rPr>
+          <w:rFonts w:asciiTheme="majorHAnsi" w:hAnsiTheme="majorHAnsi"/>
+          <w:sz w:val="24"/>
+          <w:szCs w:val="24"/>
+        </w:rPr>
+        <w:t xml:space="preserve"> </w:t>
+      </w:r>
+      <w:r>
+        <w:rPr>
+          <w:rFonts w:asciiTheme="majorHAnsi" w:hAnsiTheme="majorHAnsi"/>
+          <w:sz w:val="24"/>
+          <w:szCs w:val="24"/>
+        </w:rPr>
+        <w:t>son herramientas de trabajo muy potentes en el campo de los</w:t>
+      </w:r>
+      <w:r>
+        <w:rPr>
+          <w:rFonts w:asciiTheme="majorHAnsi" w:hAnsiTheme="majorHAnsi"/>
+          <w:sz w:val="24"/>
+          <w:szCs w:val="24"/>
+        </w:rPr>
+        <w:t xml:space="preserve"> </w:t>
+      </w:r>
+      <w:r>
+        <w:rPr>
+          <w:rFonts w:asciiTheme="majorHAnsi" w:hAnsiTheme="majorHAnsi"/>
+          <w:sz w:val="24"/>
+          <w:szCs w:val="24"/>
+        </w:rPr>
+        <w:t>sistemas de control en la última década.</w:t>
+      </w:r>
+      <w:r>
+        <w:rPr>
+          <w:rFonts w:asciiTheme="majorHAnsi" w:hAnsiTheme="majorHAnsi"/>
+          <w:sz w:val="24"/>
+          <w:szCs w:val="24"/>
+        </w:rPr>
+        <w:t xml:space="preserve"> Desde entonces, el gran auge de esta tecnología se ha venido viendo implementado en diferentes sectores de la tecnología, la metalurgia y otras áreas comerciales, volviendo el uso de la tecnología </w:t>
+      </w:r>
+      <w:proofErr w:type="spellStart"/>
+      <w:r>
+        <w:rPr>
+          <w:rFonts w:asciiTheme="majorHAnsi" w:hAnsiTheme="majorHAnsi"/>
+          <w:sz w:val="24"/>
+          <w:szCs w:val="24"/>
+        </w:rPr>
+        <w:t>fuzzy</w:t>
+      </w:r>
+      <w:proofErr w:type="spellEnd"/>
+      <w:r>
+        <w:rPr>
+          <w:rFonts w:asciiTheme="majorHAnsi" w:hAnsiTheme="majorHAnsi"/>
+          <w:sz w:val="24"/>
+          <w:szCs w:val="24"/>
+        </w:rPr>
+        <w:t xml:space="preserve"> como una etiqueta de calidad y prestaciones avanzadas.</w:t>
+      </w:r>
+    </w:p>
+    <w:p>
+      <w:pPr>
+        <w:jc w:val="both"/>
+        <w:rPr>
+          <w:rFonts w:asciiTheme="majorHAnsi" w:hAnsiTheme="majorHAnsi"/>
+          <w:sz w:val="24"/>
+          <w:szCs w:val="24"/>
+        </w:rPr>
+      </w:pPr>
+      <w:r>
+        <w:rPr>
+          <w:rFonts w:asciiTheme="majorHAnsi" w:hAnsiTheme="majorHAnsi"/>
+          <w:sz w:val="24"/>
+          <w:szCs w:val="24"/>
+        </w:rPr>
+        <w:t xml:space="preserve">Algunas de las muchas aplicaciones de la </w:t>
+      </w:r>
+      <w:proofErr w:type="spellStart"/>
+      <w:r>
+        <w:rPr>
+          <w:rFonts w:asciiTheme="majorHAnsi" w:hAnsiTheme="majorHAnsi"/>
+          <w:sz w:val="24"/>
+          <w:szCs w:val="24"/>
+        </w:rPr>
+        <w:t>logica</w:t>
+      </w:r>
+      <w:proofErr w:type="spellEnd"/>
+      <w:r>
+        <w:rPr>
+          <w:rFonts w:asciiTheme="majorHAnsi" w:hAnsiTheme="majorHAnsi"/>
+          <w:sz w:val="24"/>
+          <w:szCs w:val="24"/>
+        </w:rPr>
+        <w:t xml:space="preserve"> difusa en las diferentes ramas comerciales son las siguientes,</w:t>
+      </w:r>
+      <w:r>
+        <w:t xml:space="preserve"> </w:t>
+      </w:r>
+      <w:r>
+        <w:rPr>
+          <w:rFonts w:asciiTheme="majorHAnsi" w:hAnsiTheme="majorHAnsi"/>
+          <w:sz w:val="24"/>
+          <w:szCs w:val="24"/>
+        </w:rPr>
+        <w:t>la metalurgia, robots para la</w:t>
+      </w:r>
+      <w:r>
+        <w:rPr>
+          <w:rFonts w:asciiTheme="majorHAnsi" w:hAnsiTheme="majorHAnsi"/>
+          <w:sz w:val="24"/>
+          <w:szCs w:val="24"/>
+        </w:rPr>
+        <w:t xml:space="preserve"> </w:t>
+      </w:r>
+      <w:r>
+        <w:rPr>
+          <w:rFonts w:asciiTheme="majorHAnsi" w:hAnsiTheme="majorHAnsi"/>
+          <w:sz w:val="24"/>
+          <w:szCs w:val="24"/>
+        </w:rPr>
+        <w:t>fabricación, controles de maniobras de aviones, sensores de imagen y</w:t>
+      </w:r>
+      <w:r>
+        <w:rPr>
+          <w:rFonts w:asciiTheme="majorHAnsi" w:hAnsiTheme="majorHAnsi"/>
+          <w:sz w:val="24"/>
+          <w:szCs w:val="24"/>
+        </w:rPr>
+        <w:t xml:space="preserve"> </w:t>
+      </w:r>
+      <w:r>
+        <w:rPr>
+          <w:rFonts w:asciiTheme="majorHAnsi" w:hAnsiTheme="majorHAnsi"/>
+          <w:sz w:val="24"/>
+          <w:szCs w:val="24"/>
+        </w:rPr>
+        <w:t>sonido (sistema de estabilización de la imagen en cámaras</w:t>
+      </w:r>
+      <w:r>
+        <w:rPr>
+          <w:rFonts w:asciiTheme="majorHAnsi" w:hAnsiTheme="majorHAnsi"/>
+          <w:sz w:val="24"/>
+          <w:szCs w:val="24"/>
+        </w:rPr>
+        <w:t xml:space="preserve"> </w:t>
+      </w:r>
+      <w:r>
+        <w:rPr>
+          <w:rFonts w:asciiTheme="majorHAnsi" w:hAnsiTheme="majorHAnsi"/>
+          <w:sz w:val="24"/>
+          <w:szCs w:val="24"/>
+        </w:rPr>
+        <w:t>fotográfica y de video Sony, Sanyo y Cannon), lavadoras</w:t>
+      </w:r>
+      <w:r>
+        <w:rPr>
+          <w:rFonts w:asciiTheme="majorHAnsi" w:hAnsiTheme="majorHAnsi"/>
+          <w:sz w:val="24"/>
+          <w:szCs w:val="24"/>
+        </w:rPr>
+        <w:t xml:space="preserve"> </w:t>
+      </w:r>
+      <w:r>
+        <w:rPr>
+          <w:rFonts w:asciiTheme="majorHAnsi" w:hAnsiTheme="majorHAnsi"/>
+          <w:sz w:val="24"/>
+          <w:szCs w:val="24"/>
+        </w:rPr>
+        <w:t>(Panasonic y Bosch) que son capaces de autorregular la cantidad de</w:t>
+      </w:r>
+      <w:r>
+        <w:rPr>
+          <w:rFonts w:asciiTheme="majorHAnsi" w:hAnsiTheme="majorHAnsi"/>
+          <w:sz w:val="24"/>
+          <w:szCs w:val="24"/>
+        </w:rPr>
+        <w:t xml:space="preserve"> </w:t>
+      </w:r>
+      <w:r>
+        <w:rPr>
+          <w:rFonts w:asciiTheme="majorHAnsi" w:hAnsiTheme="majorHAnsi"/>
+          <w:sz w:val="24"/>
+          <w:szCs w:val="24"/>
+        </w:rPr>
+        <w:t>jabón que requiere un lavado dependiendo del grado de suciedad</w:t>
+      </w:r>
+      <w:r>
+        <w:rPr>
+          <w:rFonts w:asciiTheme="majorHAnsi" w:hAnsiTheme="majorHAnsi"/>
+          <w:sz w:val="24"/>
+          <w:szCs w:val="24"/>
+        </w:rPr>
+        <w:t xml:space="preserve"> </w:t>
+      </w:r>
+      <w:r>
+        <w:rPr>
+          <w:rFonts w:asciiTheme="majorHAnsi" w:hAnsiTheme="majorHAnsi"/>
+          <w:sz w:val="24"/>
+          <w:szCs w:val="24"/>
+        </w:rPr>
+        <w:t>de la ropa, aire acondicionado (Mitsubishi) en el que el sistema</w:t>
+      </w:r>
+      <w:r>
+        <w:rPr>
+          <w:rFonts w:asciiTheme="majorHAnsi" w:hAnsiTheme="majorHAnsi"/>
+          <w:sz w:val="24"/>
+          <w:szCs w:val="24"/>
+        </w:rPr>
+        <w:t xml:space="preserve"> </w:t>
+      </w:r>
+      <w:proofErr w:type="spellStart"/>
+      <w:r>
+        <w:rPr>
+          <w:rFonts w:asciiTheme="majorHAnsi" w:hAnsiTheme="majorHAnsi"/>
+          <w:sz w:val="24"/>
+          <w:szCs w:val="24"/>
+        </w:rPr>
+        <w:t>fuzzy</w:t>
+      </w:r>
+      <w:proofErr w:type="spellEnd"/>
+      <w:r>
+        <w:rPr>
+          <w:rFonts w:asciiTheme="majorHAnsi" w:hAnsiTheme="majorHAnsi"/>
+          <w:sz w:val="24"/>
+          <w:szCs w:val="24"/>
+        </w:rPr>
+        <w:t xml:space="preserve"> evita las oscilaciones entre el exceso y el defecto de</w:t>
+      </w:r>
+      <w:r>
+        <w:rPr>
+          <w:rFonts w:asciiTheme="majorHAnsi" w:hAnsiTheme="majorHAnsi"/>
+          <w:sz w:val="24"/>
+          <w:szCs w:val="24"/>
+        </w:rPr>
+        <w:t xml:space="preserve"> </w:t>
+      </w:r>
+      <w:r>
+        <w:rPr>
+          <w:rFonts w:asciiTheme="majorHAnsi" w:hAnsiTheme="majorHAnsi"/>
+          <w:sz w:val="24"/>
+          <w:szCs w:val="24"/>
+        </w:rPr>
+        <w:t>temperatura), rice-</w:t>
+      </w:r>
+      <w:proofErr w:type="spellStart"/>
+      <w:r>
+        <w:rPr>
+          <w:rFonts w:asciiTheme="majorHAnsi" w:hAnsiTheme="majorHAnsi"/>
+          <w:sz w:val="24"/>
+          <w:szCs w:val="24"/>
+        </w:rPr>
+        <w:t>cooker</w:t>
+      </w:r>
+      <w:proofErr w:type="spellEnd"/>
+      <w:r>
+        <w:rPr>
+          <w:rFonts w:asciiTheme="majorHAnsi" w:hAnsiTheme="majorHAnsi"/>
+          <w:sz w:val="24"/>
+          <w:szCs w:val="24"/>
+        </w:rPr>
+        <w:t xml:space="preserve"> capaces de elaborar diversas variedades</w:t>
+      </w:r>
+      <w:r>
+        <w:rPr>
+          <w:rFonts w:asciiTheme="majorHAnsi" w:hAnsiTheme="majorHAnsi"/>
+          <w:sz w:val="24"/>
+          <w:szCs w:val="24"/>
+        </w:rPr>
+        <w:t xml:space="preserve"> </w:t>
+      </w:r>
+      <w:r>
+        <w:rPr>
+          <w:rFonts w:asciiTheme="majorHAnsi" w:hAnsiTheme="majorHAnsi"/>
+          <w:sz w:val="24"/>
+          <w:szCs w:val="24"/>
+        </w:rPr>
+        <w:t>de arroz regulando la cantidad de agua y la temperatura en cada</w:t>
+      </w:r>
+      <w:r>
+        <w:rPr>
+          <w:rFonts w:asciiTheme="majorHAnsi" w:hAnsiTheme="majorHAnsi"/>
+          <w:sz w:val="24"/>
+          <w:szCs w:val="24"/>
+        </w:rPr>
+        <w:t xml:space="preserve"> </w:t>
+      </w:r>
+      <w:r>
+        <w:rPr>
+          <w:rFonts w:asciiTheme="majorHAnsi" w:hAnsiTheme="majorHAnsi"/>
+          <w:sz w:val="24"/>
+          <w:szCs w:val="24"/>
+        </w:rPr>
+        <w:t xml:space="preserve">caso </w:t>
+      </w:r>
+      <w:r>
+        <w:rPr>
+          <w:rFonts w:asciiTheme="majorHAnsi" w:hAnsiTheme="majorHAnsi"/>
+          <w:sz w:val="24"/>
+          <w:szCs w:val="24"/>
+        </w:rPr>
+        <w:lastRenderedPageBreak/>
+        <w:t>para que el grano quede cocido y suelto, en automoción,</w:t>
+      </w:r>
+      <w:r>
+        <w:rPr>
+          <w:rFonts w:asciiTheme="majorHAnsi" w:hAnsiTheme="majorHAnsi"/>
+          <w:sz w:val="24"/>
+          <w:szCs w:val="24"/>
+        </w:rPr>
+        <w:t xml:space="preserve"> </w:t>
+      </w:r>
+      <w:r>
+        <w:rPr>
+          <w:rFonts w:asciiTheme="majorHAnsi" w:hAnsiTheme="majorHAnsi"/>
+          <w:sz w:val="24"/>
+          <w:szCs w:val="24"/>
+        </w:rPr>
+        <w:t>sistemas de frenado ABS (Mazda y Nissan), cambio automático de</w:t>
+      </w:r>
+      <w:r>
+        <w:rPr>
+          <w:rFonts w:asciiTheme="majorHAnsi" w:hAnsiTheme="majorHAnsi"/>
+          <w:sz w:val="24"/>
+          <w:szCs w:val="24"/>
+        </w:rPr>
+        <w:t xml:space="preserve"> </w:t>
+      </w:r>
+      <w:r>
+        <w:rPr>
+          <w:rFonts w:asciiTheme="majorHAnsi" w:hAnsiTheme="majorHAnsi"/>
+          <w:sz w:val="24"/>
+          <w:szCs w:val="24"/>
+        </w:rPr>
+        <w:t>Renault, control automático de velocidad que controla la frenada</w:t>
+      </w:r>
+      <w:r>
+        <w:rPr>
+          <w:rFonts w:asciiTheme="majorHAnsi" w:hAnsiTheme="majorHAnsi"/>
+          <w:sz w:val="24"/>
+          <w:szCs w:val="24"/>
+        </w:rPr>
+        <w:t xml:space="preserve"> </w:t>
+      </w:r>
+      <w:r>
+        <w:rPr>
+          <w:rFonts w:asciiTheme="majorHAnsi" w:hAnsiTheme="majorHAnsi"/>
+          <w:sz w:val="24"/>
+          <w:szCs w:val="24"/>
+        </w:rPr>
+        <w:t>en casos peligrosos y selecciona la relación de marchas a partir</w:t>
+      </w:r>
+      <w:r>
+        <w:rPr>
+          <w:rFonts w:asciiTheme="majorHAnsi" w:hAnsiTheme="majorHAnsi"/>
+          <w:sz w:val="24"/>
+          <w:szCs w:val="24"/>
+        </w:rPr>
+        <w:t xml:space="preserve"> </w:t>
+      </w:r>
+      <w:r>
+        <w:rPr>
+          <w:rFonts w:asciiTheme="majorHAnsi" w:hAnsiTheme="majorHAnsi"/>
+          <w:sz w:val="24"/>
+          <w:szCs w:val="24"/>
+        </w:rPr>
+        <w:t>del</w:t>
+      </w:r>
+      <w:r>
+        <w:rPr>
+          <w:rFonts w:asciiTheme="majorHAnsi" w:hAnsiTheme="majorHAnsi"/>
+          <w:sz w:val="24"/>
+          <w:szCs w:val="24"/>
+        </w:rPr>
+        <w:t xml:space="preserve"> </w:t>
+      </w:r>
+      <w:r>
+        <w:rPr>
+          <w:rFonts w:asciiTheme="majorHAnsi" w:hAnsiTheme="majorHAnsi"/>
+          <w:sz w:val="24"/>
+          <w:szCs w:val="24"/>
+        </w:rPr>
+        <w:t>rendimiento del motor, climatizadores, fotocopiadoras (ajusta el</w:t>
+      </w:r>
+      <w:r>
+        <w:rPr>
+          <w:rFonts w:asciiTheme="majorHAnsi" w:hAnsiTheme="majorHAnsi"/>
+          <w:sz w:val="24"/>
+          <w:szCs w:val="24"/>
+        </w:rPr>
+        <w:t xml:space="preserve"> </w:t>
+      </w:r>
+      <w:r>
+        <w:rPr>
+          <w:rFonts w:asciiTheme="majorHAnsi" w:hAnsiTheme="majorHAnsi"/>
+          <w:sz w:val="24"/>
+          <w:szCs w:val="24"/>
+        </w:rPr>
+        <w:t>voltaje del tambor a partir de la densidad de la imagen, la</w:t>
+      </w:r>
+      <w:r>
+        <w:rPr>
+          <w:rFonts w:asciiTheme="majorHAnsi" w:hAnsiTheme="majorHAnsi"/>
+          <w:sz w:val="24"/>
+          <w:szCs w:val="24"/>
+        </w:rPr>
+        <w:t xml:space="preserve"> </w:t>
+      </w:r>
+      <w:r>
+        <w:rPr>
+          <w:rFonts w:asciiTheme="majorHAnsi" w:hAnsiTheme="majorHAnsi"/>
+          <w:sz w:val="24"/>
+          <w:szCs w:val="24"/>
+        </w:rPr>
+        <w:t>temperatura y la humedad), lavaplatos (ajusta el ciclo de lavado</w:t>
+      </w:r>
+      <w:r>
+        <w:rPr>
+          <w:rFonts w:asciiTheme="majorHAnsi" w:hAnsiTheme="majorHAnsi"/>
+          <w:sz w:val="24"/>
+          <w:szCs w:val="24"/>
+        </w:rPr>
+        <w:t xml:space="preserve"> </w:t>
+      </w:r>
+      <w:r>
+        <w:rPr>
+          <w:rFonts w:asciiTheme="majorHAnsi" w:hAnsiTheme="majorHAnsi"/>
+          <w:sz w:val="24"/>
+          <w:szCs w:val="24"/>
+        </w:rPr>
+        <w:t>y enjuague a partir del número de platos y cantidad de comida</w:t>
+      </w:r>
+      <w:r>
+        <w:rPr>
+          <w:rFonts w:asciiTheme="majorHAnsi" w:hAnsiTheme="majorHAnsi"/>
+          <w:sz w:val="24"/>
+          <w:szCs w:val="24"/>
+        </w:rPr>
+        <w:t xml:space="preserve"> </w:t>
+      </w:r>
+      <w:r>
+        <w:rPr>
+          <w:rFonts w:asciiTheme="majorHAnsi" w:hAnsiTheme="majorHAnsi"/>
+          <w:sz w:val="24"/>
+          <w:szCs w:val="24"/>
+        </w:rPr>
+        <w:t>adherida), ascensores (reduce el tiempo de espera a partir del</w:t>
+      </w:r>
+      <w:r>
+        <w:rPr>
+          <w:rFonts w:asciiTheme="majorHAnsi" w:hAnsiTheme="majorHAnsi"/>
+          <w:sz w:val="24"/>
+          <w:szCs w:val="24"/>
+        </w:rPr>
+        <w:t xml:space="preserve"> </w:t>
+      </w:r>
+      <w:r>
+        <w:rPr>
+          <w:rFonts w:asciiTheme="majorHAnsi" w:hAnsiTheme="majorHAnsi"/>
+          <w:sz w:val="24"/>
+          <w:szCs w:val="24"/>
+        </w:rPr>
+        <w:t>número de personas), humidificadores (ajusta el contenido de</w:t>
+      </w:r>
+      <w:r>
+        <w:rPr>
+          <w:rFonts w:asciiTheme="majorHAnsi" w:hAnsiTheme="majorHAnsi"/>
+          <w:sz w:val="24"/>
+          <w:szCs w:val="24"/>
+        </w:rPr>
+        <w:t xml:space="preserve"> </w:t>
+      </w:r>
+      <w:r>
+        <w:rPr>
+          <w:rFonts w:asciiTheme="majorHAnsi" w:hAnsiTheme="majorHAnsi"/>
+          <w:sz w:val="24"/>
+          <w:szCs w:val="24"/>
+        </w:rPr>
+        <w:t>humedad a las condiciones de la habitación), mejoras en imágenes</w:t>
+      </w:r>
+      <w:r>
+        <w:rPr>
+          <w:rFonts w:asciiTheme="majorHAnsi" w:hAnsiTheme="majorHAnsi"/>
+          <w:sz w:val="24"/>
+          <w:szCs w:val="24"/>
+        </w:rPr>
+        <w:t xml:space="preserve"> </w:t>
+      </w:r>
+      <w:r>
+        <w:rPr>
+          <w:rFonts w:asciiTheme="majorHAnsi" w:hAnsiTheme="majorHAnsi"/>
+          <w:sz w:val="24"/>
+          <w:szCs w:val="24"/>
+        </w:rPr>
+        <w:t>médicas (ajustando el contraste en los bordes), sistemas de</w:t>
+      </w:r>
+      <w:r>
+        <w:rPr>
+          <w:rFonts w:asciiTheme="majorHAnsi" w:hAnsiTheme="majorHAnsi"/>
+          <w:sz w:val="24"/>
+          <w:szCs w:val="24"/>
+        </w:rPr>
+        <w:t xml:space="preserve"> </w:t>
+      </w:r>
+      <w:r>
+        <w:rPr>
+          <w:rFonts w:asciiTheme="majorHAnsi" w:hAnsiTheme="majorHAnsi"/>
+          <w:sz w:val="24"/>
+          <w:szCs w:val="24"/>
+        </w:rPr>
+        <w:t>reconocimiento de escritura, hornos microondas (establece y afina el</w:t>
+      </w:r>
+      <w:r>
+        <w:rPr>
+          <w:rFonts w:asciiTheme="majorHAnsi" w:hAnsiTheme="majorHAnsi"/>
+          <w:sz w:val="24"/>
+          <w:szCs w:val="24"/>
+        </w:rPr>
+        <w:t xml:space="preserve"> </w:t>
+      </w:r>
+      <w:r>
+        <w:rPr>
+          <w:rFonts w:asciiTheme="majorHAnsi" w:hAnsiTheme="majorHAnsi"/>
+          <w:sz w:val="24"/>
+          <w:szCs w:val="24"/>
+        </w:rPr>
+        <w:t>programa de energía y cocción), neveras (establece los tiempos</w:t>
+      </w:r>
+      <w:r>
+        <w:rPr>
+          <w:rFonts w:asciiTheme="majorHAnsi" w:hAnsiTheme="majorHAnsi"/>
+          <w:sz w:val="24"/>
+          <w:szCs w:val="24"/>
+        </w:rPr>
+        <w:t xml:space="preserve"> </w:t>
+      </w:r>
+      <w:r>
+        <w:rPr>
+          <w:rFonts w:asciiTheme="majorHAnsi" w:hAnsiTheme="majorHAnsi"/>
+          <w:sz w:val="24"/>
+          <w:szCs w:val="24"/>
+        </w:rPr>
+        <w:t>de descongelación y enfriamiento en función del uso que se haga),</w:t>
+      </w:r>
+      <w:r>
+        <w:rPr>
+          <w:rFonts w:asciiTheme="majorHAnsi" w:hAnsiTheme="majorHAnsi"/>
+          <w:sz w:val="24"/>
+          <w:szCs w:val="24"/>
+        </w:rPr>
+        <w:t xml:space="preserve"> </w:t>
+      </w:r>
+      <w:r>
+        <w:rPr>
+          <w:rFonts w:asciiTheme="majorHAnsi" w:hAnsiTheme="majorHAnsi"/>
+          <w:sz w:val="24"/>
+          <w:szCs w:val="24"/>
+        </w:rPr>
+        <w:t>televisores</w:t>
+      </w:r>
+      <w:r>
+        <w:rPr>
+          <w:rFonts w:asciiTheme="majorHAnsi" w:hAnsiTheme="majorHAnsi"/>
+          <w:sz w:val="24"/>
+          <w:szCs w:val="24"/>
+        </w:rPr>
+        <w:t xml:space="preserve"> </w:t>
+      </w:r>
+      <w:r>
+        <w:rPr>
+          <w:rFonts w:asciiTheme="majorHAnsi" w:hAnsiTheme="majorHAnsi"/>
+          <w:sz w:val="24"/>
+          <w:szCs w:val="24"/>
+        </w:rPr>
+        <w:t>(ajusta el color de la pantalla y la textura de cada</w:t>
+      </w:r>
+      <w:r>
+        <w:rPr>
+          <w:rFonts w:asciiTheme="majorHAnsi" w:hAnsiTheme="majorHAnsi"/>
+          <w:sz w:val="24"/>
+          <w:szCs w:val="24"/>
+        </w:rPr>
+        <w:t xml:space="preserve"> </w:t>
+      </w:r>
+      <w:r>
+        <w:rPr>
+          <w:rFonts w:asciiTheme="majorHAnsi" w:hAnsiTheme="majorHAnsi"/>
+          <w:sz w:val="24"/>
+          <w:szCs w:val="24"/>
+        </w:rPr>
+        <w:t>imagen), mecanismos de atraque automático de naves</w:t>
+      </w:r>
+      <w:r>
+        <w:rPr>
+          <w:rFonts w:asciiTheme="majorHAnsi" w:hAnsiTheme="majorHAnsi"/>
+          <w:sz w:val="24"/>
+          <w:szCs w:val="24"/>
+        </w:rPr>
+        <w:t xml:space="preserve"> </w:t>
+      </w:r>
+      <w:r>
+        <w:rPr>
+          <w:rFonts w:asciiTheme="majorHAnsi" w:hAnsiTheme="majorHAnsi"/>
+          <w:sz w:val="24"/>
+          <w:szCs w:val="24"/>
+        </w:rPr>
+        <w:t>espaciales, sistemas automáticos de regulación de la cantidad de</w:t>
+      </w:r>
+      <w:r>
+        <w:rPr>
+          <w:rFonts w:asciiTheme="majorHAnsi" w:hAnsiTheme="majorHAnsi"/>
+          <w:sz w:val="24"/>
+          <w:szCs w:val="24"/>
+        </w:rPr>
+        <w:t xml:space="preserve"> </w:t>
+      </w:r>
+      <w:r>
+        <w:rPr>
+          <w:rFonts w:asciiTheme="majorHAnsi" w:hAnsiTheme="majorHAnsi"/>
+          <w:sz w:val="24"/>
+          <w:szCs w:val="24"/>
+        </w:rPr>
+        <w:t>anestesia que se suministra a los pacientes en un quirófano aunque bajo supervisión médica, por supuesto-, sistemas de</w:t>
+      </w:r>
+      <w:r>
+        <w:rPr>
+          <w:rFonts w:asciiTheme="majorHAnsi" w:hAnsiTheme="majorHAnsi"/>
+          <w:sz w:val="24"/>
+          <w:szCs w:val="24"/>
+        </w:rPr>
+        <w:t xml:space="preserve"> </w:t>
+      </w:r>
+      <w:r>
+        <w:rPr>
+          <w:rFonts w:asciiTheme="majorHAnsi" w:hAnsiTheme="majorHAnsi"/>
+          <w:sz w:val="24"/>
+          <w:szCs w:val="24"/>
+        </w:rPr>
+        <w:t>concesión -o denegación- automática de créditos según el perfil</w:t>
+      </w:r>
+      <w:r>
+        <w:rPr>
+          <w:rFonts w:asciiTheme="majorHAnsi" w:hAnsiTheme="majorHAnsi"/>
+          <w:sz w:val="24"/>
+          <w:szCs w:val="24"/>
+        </w:rPr>
+        <w:t xml:space="preserve"> </w:t>
+      </w:r>
+      <w:r>
+        <w:rPr>
+          <w:rFonts w:asciiTheme="majorHAnsi" w:hAnsiTheme="majorHAnsi"/>
+          <w:sz w:val="24"/>
+          <w:szCs w:val="24"/>
+        </w:rPr>
+        <w:t>económico del solicitante, etc.</w:t>
+      </w:r>
+      <w:r>
+        <w:t xml:space="preserve"> </w:t>
+      </w:r>
+      <w:r>
+        <w:t xml:space="preserve"> </w:t>
+      </w:r>
+      <w:r>
+        <w:rPr>
+          <w:rFonts w:asciiTheme="majorHAnsi" w:hAnsiTheme="majorHAnsi"/>
+          <w:sz w:val="24"/>
+          <w:szCs w:val="24"/>
+        </w:rPr>
+        <w:t>Estas son algunas de las muchísimas aplicaciones de la lógica</w:t>
+      </w:r>
+      <w:r>
+        <w:rPr>
+          <w:rFonts w:asciiTheme="majorHAnsi" w:hAnsiTheme="majorHAnsi"/>
+          <w:sz w:val="24"/>
+          <w:szCs w:val="24"/>
+        </w:rPr>
+        <w:t xml:space="preserve"> </w:t>
+      </w:r>
+      <w:r>
+        <w:rPr>
+          <w:rFonts w:asciiTheme="majorHAnsi" w:hAnsiTheme="majorHAnsi"/>
+          <w:sz w:val="24"/>
+          <w:szCs w:val="24"/>
+        </w:rPr>
+        <w:t>difusa, que ya están funcionando en el campo de los llamados</w:t>
+      </w:r>
+      <w:r>
+        <w:rPr>
+          <w:rFonts w:asciiTheme="majorHAnsi" w:hAnsiTheme="majorHAnsi"/>
+          <w:sz w:val="24"/>
+          <w:szCs w:val="24"/>
+        </w:rPr>
+        <w:t xml:space="preserve"> </w:t>
+      </w:r>
+      <w:r>
+        <w:rPr>
+          <w:rFonts w:asciiTheme="majorHAnsi" w:hAnsiTheme="majorHAnsi"/>
+          <w:sz w:val="24"/>
+          <w:szCs w:val="24"/>
+        </w:rPr>
+        <w:t>sistemas expertos.</w:t>
+      </w:r>
+    </w:p>
+    <w:p>
+      <w:pPr>
+        <w:jc w:val="center"/>
+        <w:rPr>
+          <w:rFonts w:asciiTheme="majorHAnsi" w:hAnsiTheme="majorHAnsi"/>
+          <w:sz w:val="24"/>
+          <w:szCs w:val="24"/>
+        </w:rPr>
+      </w:pPr>
+      <w:r>
+        <w:drawing>
+          <wp:inline distT="0" distB="0" distL="0" distR="0" wp14:anchorId="109AFBB6" wp14:editId="24B72A48">
+            <wp:extent cx="2857500" cy="1581150"/>
+            <wp:effectExtent l="0" t="0" r="0" b="0"/>
+            <wp:docPr id="21" name="Imagen 21"/>
+            <wp:cNvGraphicFramePr>
+              <a:graphicFrameLocks xmlns:a="http://schemas.openxmlformats.org/drawingml/2006/main" noChangeAspect="1"/>
+            </wp:cNvGraphicFramePr>
+            <a:graphic xmlns:a="http://schemas.openxmlformats.org/drawingml/2006/main">
+              <a:graphicData uri="http://schemas.openxmlformats.org/drawingml/2006/picture">
+                <pic:pic xmlns:pic="http://schemas.openxmlformats.org/drawingml/2006/picture">
+                  <pic:nvPicPr>
+                    <pic:cNvPr id="1" name=""/>
+                    <pic:cNvPicPr/>
+                  </pic:nvPicPr>
+                  <pic:blipFill>
+                    <a:blip r:embed="rId28"/>
+                    <a:stretch>
+                      <a:fillRect/>
+                    </a:stretch>
+                  </pic:blipFill>
+                  <pic:spPr>
+                    <a:xfrm>
+                      <a:off x="0" y="0"/>
+                      <a:ext cx="2857500" cy="1581150"/>
+                    </a:xfrm>
+                    <a:prstGeom prst="rect">
+                      <a:avLst/>
+                    </a:prstGeom>
+                  </pic:spPr>
+                </pic:pic>
+              </a:graphicData>
+            </a:graphic>
+          </wp:inline>
+        </w:drawing>
+      </w:r>
+    </w:p>
+    <w:p>
+      <w:pPr>
+        <w:jc w:val="both"/>
+        <w:rPr>
+          <w:rFonts w:asciiTheme="majorHAnsi" w:hAnsiTheme="majorHAnsi"/>
+          <w:sz w:val="24"/>
+          <w:szCs w:val="24"/>
+        </w:rPr>
+      </w:pPr>
+      <w:r>
+        <w:rPr>
+          <w:rFonts w:asciiTheme="majorHAnsi" w:hAnsiTheme="majorHAnsi"/>
+          <w:sz w:val="24"/>
+          <w:szCs w:val="24"/>
+        </w:rPr>
+        <w:t xml:space="preserve">El primer ejemplo utilizado por </w:t>
+      </w:r>
+      <w:proofErr w:type="spellStart"/>
+      <w:r>
+        <w:rPr>
+          <w:rFonts w:asciiTheme="majorHAnsi" w:hAnsiTheme="majorHAnsi"/>
+          <w:sz w:val="24"/>
+          <w:szCs w:val="24"/>
+        </w:rPr>
+        <w:t>Lofti</w:t>
+      </w:r>
+      <w:proofErr w:type="spellEnd"/>
+      <w:r>
+        <w:rPr>
+          <w:rFonts w:asciiTheme="majorHAnsi" w:hAnsiTheme="majorHAnsi"/>
+          <w:sz w:val="24"/>
+          <w:szCs w:val="24"/>
+        </w:rPr>
+        <w:t xml:space="preserve"> A. </w:t>
+      </w:r>
+      <w:proofErr w:type="spellStart"/>
+      <w:r>
+        <w:rPr>
+          <w:rFonts w:asciiTheme="majorHAnsi" w:hAnsiTheme="majorHAnsi"/>
+          <w:sz w:val="24"/>
+          <w:szCs w:val="24"/>
+        </w:rPr>
+        <w:t>Zadeh</w:t>
+      </w:r>
+      <w:proofErr w:type="spellEnd"/>
+      <w:r>
+        <w:rPr>
+          <w:rFonts w:asciiTheme="majorHAnsi" w:hAnsiTheme="majorHAnsi"/>
+          <w:sz w:val="24"/>
+          <w:szCs w:val="24"/>
+        </w:rPr>
+        <w:t>,</w:t>
+      </w:r>
+      <w:r>
+        <w:rPr>
+          <w:rFonts w:asciiTheme="majorHAnsi" w:hAnsiTheme="majorHAnsi"/>
+          <w:sz w:val="24"/>
+          <w:szCs w:val="24"/>
+        </w:rPr>
+        <w:t xml:space="preserve"> para </w:t>
+      </w:r>
+      <w:r>
+        <w:rPr>
+          <w:rFonts w:asciiTheme="majorHAnsi" w:hAnsiTheme="majorHAnsi"/>
+          <w:sz w:val="24"/>
+          <w:szCs w:val="24"/>
+        </w:rPr>
+        <w:t>ilustrar el concepto de conjunto difuso</w:t>
+      </w:r>
+      <w:r>
+        <w:rPr>
+          <w:rFonts w:asciiTheme="majorHAnsi" w:hAnsiTheme="majorHAnsi"/>
+          <w:sz w:val="24"/>
+          <w:szCs w:val="24"/>
+        </w:rPr>
+        <w:t xml:space="preserve"> fue el conjunto “Hombres altos”</w:t>
+      </w:r>
+      <w:r>
+        <w:rPr>
+          <w:rFonts w:asciiTheme="majorHAnsi" w:hAnsiTheme="majorHAnsi"/>
+          <w:sz w:val="24"/>
+          <w:szCs w:val="24"/>
+        </w:rPr>
+        <w:t xml:space="preserve"> </w:t>
+      </w:r>
+      <w:r>
+        <w:rPr>
+          <w:rFonts w:asciiTheme="majorHAnsi" w:hAnsiTheme="majorHAnsi"/>
+          <w:sz w:val="24"/>
+          <w:szCs w:val="24"/>
+        </w:rPr>
+        <w:t>Según la teoría de</w:t>
+      </w:r>
+      <w:r>
+        <w:rPr>
+          <w:rFonts w:asciiTheme="majorHAnsi" w:hAnsiTheme="majorHAnsi"/>
+          <w:sz w:val="24"/>
+          <w:szCs w:val="24"/>
+        </w:rPr>
+        <w:t xml:space="preserve"> </w:t>
+      </w:r>
+      <w:r>
+        <w:rPr>
+          <w:rFonts w:asciiTheme="majorHAnsi" w:hAnsiTheme="majorHAnsi"/>
+          <w:sz w:val="24"/>
+          <w:szCs w:val="24"/>
+        </w:rPr>
+        <w:t>la lógica clásica el conjunto “hombres altos” es un conjunto al que</w:t>
+      </w:r>
+      <w:r>
+        <w:rPr>
+          <w:rFonts w:asciiTheme="majorHAnsi" w:hAnsiTheme="majorHAnsi"/>
+          <w:sz w:val="24"/>
+          <w:szCs w:val="24"/>
+        </w:rPr>
+        <w:t xml:space="preserve"> </w:t>
+      </w:r>
+      <w:r>
+        <w:rPr>
+          <w:rFonts w:asciiTheme="majorHAnsi" w:hAnsiTheme="majorHAnsi"/>
+          <w:sz w:val="24"/>
+          <w:szCs w:val="24"/>
+        </w:rPr>
+        <w:t>pertenecerían los hombres con una estatura mayor a un cierto valor,</w:t>
+      </w:r>
+      <w:r>
+        <w:rPr>
+          <w:rFonts w:asciiTheme="majorHAnsi" w:hAnsiTheme="majorHAnsi"/>
+          <w:sz w:val="24"/>
+          <w:szCs w:val="24"/>
+        </w:rPr>
+        <w:t xml:space="preserve"> </w:t>
+      </w:r>
+      <w:r>
+        <w:rPr>
+          <w:rFonts w:asciiTheme="majorHAnsi" w:hAnsiTheme="majorHAnsi"/>
+          <w:sz w:val="24"/>
+          <w:szCs w:val="24"/>
+        </w:rPr>
+        <w:t>que podemos establecer en 1.80 metros, por ejemplo, y todos los</w:t>
+      </w:r>
+      <w:r>
+        <w:rPr>
+          <w:rFonts w:asciiTheme="majorHAnsi" w:hAnsiTheme="majorHAnsi"/>
+          <w:sz w:val="24"/>
+          <w:szCs w:val="24"/>
+        </w:rPr>
+        <w:t xml:space="preserve"> </w:t>
+      </w:r>
+      <w:r>
+        <w:rPr>
+          <w:rFonts w:asciiTheme="majorHAnsi" w:hAnsiTheme="majorHAnsi"/>
+          <w:sz w:val="24"/>
+          <w:szCs w:val="24"/>
+        </w:rPr>
+        <w:t>hombres con una altura inferior a este valor quedarían fuera del</w:t>
+      </w:r>
+      <w:r>
+        <w:rPr>
+          <w:rFonts w:asciiTheme="majorHAnsi" w:hAnsiTheme="majorHAnsi"/>
+          <w:sz w:val="24"/>
+          <w:szCs w:val="24"/>
+        </w:rPr>
+        <w:t xml:space="preserve"> </w:t>
+      </w:r>
+      <w:r>
+        <w:rPr>
+          <w:rFonts w:asciiTheme="majorHAnsi" w:hAnsiTheme="majorHAnsi"/>
+          <w:sz w:val="24"/>
+          <w:szCs w:val="24"/>
+        </w:rPr>
+        <w:t>conjunto. Así tendríamos que un hombre que mide 1.81 metros de</w:t>
+      </w:r>
+      <w:r>
+        <w:rPr>
+          <w:rFonts w:asciiTheme="majorHAnsi" w:hAnsiTheme="majorHAnsi"/>
+          <w:sz w:val="24"/>
+          <w:szCs w:val="24"/>
+        </w:rPr>
+        <w:t xml:space="preserve"> </w:t>
+      </w:r>
+      <w:r>
+        <w:rPr>
+          <w:rFonts w:asciiTheme="majorHAnsi" w:hAnsiTheme="majorHAnsi"/>
+          <w:sz w:val="24"/>
+          <w:szCs w:val="24"/>
+        </w:rPr>
+        <w:t>estatura pertenecería al conjunto hombre altos, y en cambio un</w:t>
+      </w:r>
+      <w:r>
+        <w:rPr>
+          <w:rFonts w:asciiTheme="majorHAnsi" w:hAnsiTheme="majorHAnsi"/>
+          <w:sz w:val="24"/>
+          <w:szCs w:val="24"/>
+        </w:rPr>
+        <w:t xml:space="preserve"> </w:t>
+      </w:r>
+      <w:r>
+        <w:rPr>
+          <w:rFonts w:asciiTheme="majorHAnsi" w:hAnsiTheme="majorHAnsi"/>
+          <w:sz w:val="24"/>
+          <w:szCs w:val="24"/>
+        </w:rPr>
+        <w:t>hombre que mida 1.79 metros de altura ya no pertenecería a ese</w:t>
+      </w:r>
+      <w:r>
+        <w:rPr>
+          <w:rFonts w:asciiTheme="majorHAnsi" w:hAnsiTheme="majorHAnsi"/>
+          <w:sz w:val="24"/>
+          <w:szCs w:val="24"/>
+        </w:rPr>
+        <w:t xml:space="preserve"> </w:t>
+      </w:r>
+      <w:r>
+        <w:rPr>
+          <w:rFonts w:asciiTheme="majorHAnsi" w:hAnsiTheme="majorHAnsi"/>
+          <w:sz w:val="24"/>
+          <w:szCs w:val="24"/>
+        </w:rPr>
+        <w:t>conjunto.</w:t>
+      </w:r>
+    </w:p>
+    <w:p>
+      <w:pPr>
+        <w:jc w:val="center"/>
+        <w:rPr>
+          <w:rFonts w:asciiTheme="majorHAnsi" w:hAnsiTheme="majorHAnsi" w:cs="Courier New"/>
+        </w:rPr>
+      </w:pPr>
+      <w:r>
+        <w:rPr>
+          <w:rFonts w:asciiTheme="majorHAnsi" w:hAnsiTheme="majorHAnsi" w:cs="Courier New"/>
+        </w:rPr>
+        <w:br w:type="page"/>
+      </w:r>
+      <w:r>
+        <w:lastRenderedPageBreak/>
+        <w:drawing>
+          <wp:inline distT="0" distB="0" distL="0" distR="0" wp14:anchorId="10B96091" wp14:editId="4377DDC5">
+            <wp:extent cx="4257675" cy="2152650"/>
+            <wp:effectExtent l="0" t="0" r="9525" b="0"/>
+            <wp:docPr id="22" name="Imagen 22"/>
+            <wp:cNvGraphicFramePr>
+              <a:graphicFrameLocks xmlns:a="http://schemas.openxmlformats.org/drawingml/2006/main" noChangeAspect="1"/>
+            </wp:cNvGraphicFramePr>
+            <a:graphic xmlns:a="http://schemas.openxmlformats.org/drawingml/2006/main">
+              <a:graphicData uri="http://schemas.openxmlformats.org/drawingml/2006/picture">
+                <pic:pic xmlns:pic="http://schemas.openxmlformats.org/drawingml/2006/picture">
+                  <pic:nvPicPr>
+                    <pic:cNvPr id="1" name=""/>
+                    <pic:cNvPicPr/>
+                  </pic:nvPicPr>
+                  <pic:blipFill>
+                    <a:blip r:embed="rId29"/>
+                    <a:stretch>
+                      <a:fillRect/>
+                    </a:stretch>
+                  </pic:blipFill>
+                  <pic:spPr>
+                    <a:xfrm>
+                      <a:off x="0" y="0"/>
+                      <a:ext cx="4257675" cy="2152650"/>
+                    </a:xfrm>
+                    <a:prstGeom prst="rect">
+                      <a:avLst/>
+                    </a:prstGeom>
+                  </pic:spPr>
+                </pic:pic>
+              </a:graphicData>
+            </a:graphic>
+          </wp:inline>
+        </w:drawing>
+      </w:r>
+    </w:p>
+    <w:p>
+      <w:pPr>
+        <w:jc w:val="both"/>
+        <w:rPr>
+          <w:rFonts w:asciiTheme="majorHAnsi" w:hAnsiTheme="majorHAnsi" w:cs="Times New Roman"/>
+          <w:sz w:val="24"/>
+          <w:szCs w:val="24"/>
+        </w:rPr>
+      </w:pPr>
+      <w:r>
+        <w:rPr>
+          <w:rFonts w:asciiTheme="majorHAnsi" w:hAnsiTheme="majorHAnsi" w:cs="Times New Roman"/>
+          <w:sz w:val="24"/>
+          <w:szCs w:val="24"/>
+        </w:rPr>
+        <w:t>El enfoque de la lógica difusa considera que el conjunto “hombres</w:t>
+      </w:r>
+      <w:r>
+        <w:rPr>
+          <w:rFonts w:asciiTheme="majorHAnsi" w:hAnsiTheme="majorHAnsi" w:cs="Times New Roman"/>
+          <w:sz w:val="24"/>
+          <w:szCs w:val="24"/>
+        </w:rPr>
+        <w:t xml:space="preserve"> </w:t>
+      </w:r>
+      <w:r>
+        <w:rPr>
+          <w:rFonts w:asciiTheme="majorHAnsi" w:hAnsiTheme="majorHAnsi" w:cs="Times New Roman"/>
+          <w:sz w:val="24"/>
+          <w:szCs w:val="24"/>
+        </w:rPr>
+        <w:t>altos” es un conjunto que no tiene una frontera clara para</w:t>
+      </w:r>
+      <w:r>
+        <w:rPr>
+          <w:rFonts w:asciiTheme="majorHAnsi" w:hAnsiTheme="majorHAnsi" w:cs="Times New Roman"/>
+          <w:sz w:val="24"/>
+          <w:szCs w:val="24"/>
+        </w:rPr>
+        <w:t xml:space="preserve"> </w:t>
+      </w:r>
+      <w:r>
+        <w:rPr>
+          <w:rFonts w:asciiTheme="majorHAnsi" w:hAnsiTheme="majorHAnsi" w:cs="Times New Roman"/>
+          <w:sz w:val="24"/>
+          <w:szCs w:val="24"/>
+        </w:rPr>
+        <w:t>pertenecer o no pertenecer a él: mediante una función que define</w:t>
+      </w:r>
+      <w:r>
+        <w:rPr>
+          <w:rFonts w:asciiTheme="majorHAnsi" w:hAnsiTheme="majorHAnsi" w:cs="Times New Roman"/>
+          <w:sz w:val="24"/>
+          <w:szCs w:val="24"/>
+        </w:rPr>
+        <w:t xml:space="preserve"> </w:t>
+      </w:r>
+      <w:r>
+        <w:rPr>
+          <w:rFonts w:asciiTheme="majorHAnsi" w:hAnsiTheme="majorHAnsi" w:cs="Times New Roman"/>
+          <w:sz w:val="24"/>
+          <w:szCs w:val="24"/>
+        </w:rPr>
+        <w:t>la transición de “alto” a “no alto” se asigna a cada valor de altura un</w:t>
+      </w:r>
+      <w:r>
+        <w:rPr>
+          <w:rFonts w:asciiTheme="majorHAnsi" w:hAnsiTheme="majorHAnsi" w:cs="Times New Roman"/>
+          <w:sz w:val="24"/>
+          <w:szCs w:val="24"/>
+        </w:rPr>
+        <w:t xml:space="preserve"> </w:t>
+      </w:r>
+      <w:r>
+        <w:rPr>
+          <w:rFonts w:asciiTheme="majorHAnsi" w:hAnsiTheme="majorHAnsi" w:cs="Times New Roman"/>
+          <w:sz w:val="24"/>
+          <w:szCs w:val="24"/>
+        </w:rPr>
+        <w:t xml:space="preserve">grado de pertenencia al conjunto, entre 0 y 1. </w:t>
+      </w:r>
+      <w:r>
+        <w:rPr>
+          <w:rFonts w:asciiTheme="majorHAnsi" w:hAnsiTheme="majorHAnsi" w:cs="Times New Roman"/>
+          <w:sz w:val="24"/>
+          <w:szCs w:val="24"/>
+        </w:rPr>
+        <w:t>Así,</w:t>
+      </w:r>
+      <w:r>
+        <w:rPr>
+          <w:rFonts w:asciiTheme="majorHAnsi" w:hAnsiTheme="majorHAnsi" w:cs="Times New Roman"/>
+          <w:sz w:val="24"/>
+          <w:szCs w:val="24"/>
+        </w:rPr>
+        <w:t xml:space="preserve"> por ejemplo,</w:t>
+      </w:r>
+      <w:r>
+        <w:rPr>
+          <w:rFonts w:asciiTheme="majorHAnsi" w:hAnsiTheme="majorHAnsi" w:cs="Times New Roman"/>
+          <w:sz w:val="24"/>
+          <w:szCs w:val="24"/>
+        </w:rPr>
+        <w:t xml:space="preserve"> </w:t>
+      </w:r>
+      <w:r>
+        <w:rPr>
+          <w:rFonts w:asciiTheme="majorHAnsi" w:hAnsiTheme="majorHAnsi" w:cs="Times New Roman"/>
+          <w:sz w:val="24"/>
+          <w:szCs w:val="24"/>
+        </w:rPr>
+        <w:t>un hombre que mida 1.79 podría pertenecer al conjunto difuso</w:t>
+      </w:r>
+      <w:r>
+        <w:rPr>
+          <w:rFonts w:asciiTheme="majorHAnsi" w:hAnsiTheme="majorHAnsi" w:cs="Times New Roman"/>
+          <w:sz w:val="24"/>
+          <w:szCs w:val="24"/>
+        </w:rPr>
+        <w:t xml:space="preserve"> </w:t>
+      </w:r>
+      <w:r>
+        <w:rPr>
+          <w:rFonts w:asciiTheme="majorHAnsi" w:hAnsiTheme="majorHAnsi" w:cs="Times New Roman"/>
+          <w:sz w:val="24"/>
+          <w:szCs w:val="24"/>
+        </w:rPr>
+        <w:t>“hombres altos” con un grado 0.8 de pertenencia, uno que mida</w:t>
+      </w:r>
+      <w:r>
+        <w:rPr>
+          <w:rFonts w:asciiTheme="majorHAnsi" w:hAnsiTheme="majorHAnsi" w:cs="Times New Roman"/>
+          <w:sz w:val="24"/>
+          <w:szCs w:val="24"/>
+        </w:rPr>
+        <w:t xml:space="preserve"> </w:t>
+      </w:r>
+      <w:r>
+        <w:rPr>
+          <w:rFonts w:asciiTheme="majorHAnsi" w:hAnsiTheme="majorHAnsi" w:cs="Times New Roman"/>
+          <w:sz w:val="24"/>
+          <w:szCs w:val="24"/>
+        </w:rPr>
+        <w:t>1.81 con un grado 0.85, y uno que mida 1.50 m con un grado 0.1.</w:t>
+      </w:r>
+    </w:p>
+    <w:p>
+      <w:pPr>
+        <w:jc w:val="center"/>
+        <w:rPr>
+          <w:rFonts w:asciiTheme="majorHAnsi" w:hAnsiTheme="majorHAnsi" w:cs="Times New Roman"/>
+          <w:sz w:val="24"/>
+          <w:szCs w:val="24"/>
+        </w:rPr>
+      </w:pPr>
+      <w:r>
+        <w:rPr>
           <w:noProof/>
         </w:rPr>
-      </w:pPr>
+        <w:drawing>
+          <wp:inline distT="0" distB="0" distL="0" distR="0" wp14:anchorId="313F28ED" wp14:editId="4317FCFF">
+            <wp:extent cx="5400675" cy="2228850"/>
+            <wp:effectExtent l="0" t="0" r="9525" b="0"/>
+            <wp:docPr id="23" name="Imagen 23"/>
+            <wp:cNvGraphicFramePr>
+              <a:graphicFrameLocks xmlns:a="http://schemas.openxmlformats.org/drawingml/2006/main" noChangeAspect="1"/>
+            </wp:cNvGraphicFramePr>
+            <a:graphic xmlns:a="http://schemas.openxmlformats.org/drawingml/2006/main">
+              <a:graphicData uri="http://schemas.openxmlformats.org/drawingml/2006/picture">
+                <pic:pic xmlns:pic="http://schemas.openxmlformats.org/drawingml/2006/picture">
+                  <pic:nvPicPr>
+                    <pic:cNvPr id="1" name=""/>
+                    <pic:cNvPicPr/>
+                  </pic:nvPicPr>
+                  <pic:blipFill>
+                    <a:blip r:embed="rId30"/>
+                    <a:stretch>
+                      <a:fillRect/>
+                    </a:stretch>
+                  </pic:blipFill>
+                  <pic:spPr>
+                    <a:xfrm>
+                      <a:off x="0" y="0"/>
+                      <a:ext cx="5400675" cy="2228850"/>
+                    </a:xfrm>
+                    <a:prstGeom prst="rect">
+                      <a:avLst/>
+                    </a:prstGeom>
+                  </pic:spPr>
+                </pic:pic>
+              </a:graphicData>
+            </a:graphic>
+          </wp:inline>
+        </w:drawing>
+      </w:r>
     </w:p>
     <w:p>
       <w:pPr>
         <w:jc w:val="both"/>
         <w:rPr>
+          <w:rFonts w:asciiTheme="majorHAnsi" w:hAnsiTheme="majorHAnsi" w:cs="Times New Roman"/>
+          <w:sz w:val="24"/>
+          <w:szCs w:val="24"/>
+        </w:rPr>
+      </w:pPr>
+      <w:r>
+        <w:rPr>
+          <w:rFonts w:asciiTheme="majorHAnsi" w:hAnsiTheme="majorHAnsi" w:cs="Times New Roman"/>
+          <w:sz w:val="24"/>
+          <w:szCs w:val="24"/>
+        </w:rPr>
+        <w:t>Así pues, los conjuntos difusos pueden ser considerados como una</w:t>
+      </w:r>
+      <w:r>
+        <w:rPr>
+          <w:rFonts w:asciiTheme="majorHAnsi" w:hAnsiTheme="majorHAnsi" w:cs="Times New Roman"/>
+          <w:sz w:val="24"/>
+          <w:szCs w:val="24"/>
+        </w:rPr>
+        <w:t xml:space="preserve"> </w:t>
+      </w:r>
+      <w:r>
+        <w:rPr>
+          <w:rFonts w:asciiTheme="majorHAnsi" w:hAnsiTheme="majorHAnsi" w:cs="Times New Roman"/>
+          <w:sz w:val="24"/>
+          <w:szCs w:val="24"/>
+        </w:rPr>
+        <w:t>generalización de los conjuntos clásicos. La teoría clásica de</w:t>
+      </w:r>
+      <w:r>
+        <w:rPr>
+          <w:rFonts w:asciiTheme="majorHAnsi" w:hAnsiTheme="majorHAnsi" w:cs="Times New Roman"/>
+          <w:sz w:val="24"/>
+          <w:szCs w:val="24"/>
+        </w:rPr>
+        <w:t xml:space="preserve"> </w:t>
+      </w:r>
+      <w:r>
+        <w:rPr>
+          <w:rFonts w:asciiTheme="majorHAnsi" w:hAnsiTheme="majorHAnsi" w:cs="Times New Roman"/>
+          <w:sz w:val="24"/>
+          <w:szCs w:val="24"/>
+        </w:rPr>
+        <w:t>conjuntos sólo contempla la pertenencia o no pertenencia de un</w:t>
+      </w:r>
+      <w:r>
+        <w:rPr>
+          <w:rFonts w:asciiTheme="majorHAnsi" w:hAnsiTheme="majorHAnsi" w:cs="Times New Roman"/>
+          <w:sz w:val="24"/>
+          <w:szCs w:val="24"/>
+        </w:rPr>
+        <w:t xml:space="preserve"> </w:t>
+      </w:r>
+      <w:r>
+        <w:rPr>
+          <w:rFonts w:asciiTheme="majorHAnsi" w:hAnsiTheme="majorHAnsi" w:cs="Times New Roman"/>
+          <w:sz w:val="24"/>
+          <w:szCs w:val="24"/>
+        </w:rPr>
+        <w:t xml:space="preserve">elemento a un conjunto, sin </w:t>
+      </w:r>
+      <w:r>
+        <w:rPr>
+          <w:rFonts w:asciiTheme="majorHAnsi" w:hAnsiTheme="majorHAnsi" w:cs="Times New Roman"/>
+          <w:sz w:val="24"/>
+          <w:szCs w:val="24"/>
+        </w:rPr>
+        <w:t>embargo,</w:t>
+      </w:r>
+      <w:r>
+        <w:rPr>
+          <w:rFonts w:asciiTheme="majorHAnsi" w:hAnsiTheme="majorHAnsi" w:cs="Times New Roman"/>
+          <w:sz w:val="24"/>
+          <w:szCs w:val="24"/>
+        </w:rPr>
+        <w:t xml:space="preserve"> la teoría de conjuntos</w:t>
+      </w:r>
+      <w:r>
+        <w:rPr>
+          <w:rFonts w:asciiTheme="majorHAnsi" w:hAnsiTheme="majorHAnsi" w:cs="Times New Roman"/>
+          <w:sz w:val="24"/>
+          <w:szCs w:val="24"/>
+        </w:rPr>
+        <w:t xml:space="preserve"> </w:t>
+      </w:r>
+      <w:r>
+        <w:rPr>
+          <w:rFonts w:asciiTheme="majorHAnsi" w:hAnsiTheme="majorHAnsi" w:cs="Times New Roman"/>
+          <w:sz w:val="24"/>
+          <w:szCs w:val="24"/>
+        </w:rPr>
+        <w:t>difusos</w:t>
+      </w:r>
+      <w:r>
+        <w:rPr>
+          <w:rFonts w:asciiTheme="majorHAnsi" w:hAnsiTheme="majorHAnsi" w:cs="Times New Roman"/>
+          <w:sz w:val="24"/>
+          <w:szCs w:val="24"/>
+        </w:rPr>
+        <w:t xml:space="preserve"> </w:t>
+      </w:r>
+      <w:r>
+        <w:rPr>
+          <w:rFonts w:asciiTheme="majorHAnsi" w:hAnsiTheme="majorHAnsi" w:cs="Times New Roman"/>
+          <w:sz w:val="24"/>
+          <w:szCs w:val="24"/>
+        </w:rPr>
+        <w:t>contempla la pertenencia parcial de un elemento a un</w:t>
+      </w:r>
+      <w:r>
+        <w:rPr>
+          <w:rFonts w:asciiTheme="majorHAnsi" w:hAnsiTheme="majorHAnsi" w:cs="Times New Roman"/>
+          <w:sz w:val="24"/>
+          <w:szCs w:val="24"/>
+        </w:rPr>
+        <w:t xml:space="preserve"> </w:t>
+      </w:r>
+      <w:r>
+        <w:rPr>
+          <w:rFonts w:asciiTheme="majorHAnsi" w:hAnsiTheme="majorHAnsi" w:cs="Times New Roman"/>
+          <w:sz w:val="24"/>
+          <w:szCs w:val="24"/>
+        </w:rPr>
+        <w:t>conjunto, es decir, cada elemento presenta un grado de</w:t>
+      </w:r>
+      <w:r>
+        <w:rPr>
+          <w:rFonts w:asciiTheme="majorHAnsi" w:hAnsiTheme="majorHAnsi" w:cs="Times New Roman"/>
+          <w:sz w:val="24"/>
+          <w:szCs w:val="24"/>
+        </w:rPr>
+        <w:t xml:space="preserve"> </w:t>
+      </w:r>
+      <w:r>
+        <w:rPr>
+          <w:rFonts w:asciiTheme="majorHAnsi" w:hAnsiTheme="majorHAnsi" w:cs="Times New Roman"/>
+          <w:sz w:val="24"/>
+          <w:szCs w:val="24"/>
+        </w:rPr>
+        <w:t>pertenencia a un conjunto difuso que puede tomar cualquier</w:t>
+      </w:r>
+      <w:r>
+        <w:rPr>
+          <w:rFonts w:asciiTheme="majorHAnsi" w:hAnsiTheme="majorHAnsi" w:cs="Times New Roman"/>
+          <w:sz w:val="24"/>
+          <w:szCs w:val="24"/>
+        </w:rPr>
+        <w:t xml:space="preserve"> </w:t>
+      </w:r>
+      <w:r>
+        <w:rPr>
+          <w:rFonts w:asciiTheme="majorHAnsi" w:hAnsiTheme="majorHAnsi" w:cs="Times New Roman"/>
+          <w:sz w:val="24"/>
+          <w:szCs w:val="24"/>
+        </w:rPr>
+        <w:t>valor entre 0 y 1.</w:t>
+      </w:r>
+    </w:p>
+    <w:p>
+      <w:pPr>
+        <w:jc w:val="center"/>
+        <w:rPr>
+          <w:rFonts w:asciiTheme="majorHAnsi" w:hAnsiTheme="majorHAnsi" w:cs="Times New Roman"/>
+          <w:sz w:val="24"/>
+          <w:szCs w:val="24"/>
+        </w:rPr>
+      </w:pPr>
+    </w:p>
+    <w:p>
+      <w:pPr>
+        <w:jc w:val="center"/>
+        <w:rPr>
+          <w:rFonts w:asciiTheme="majorHAnsi" w:hAnsiTheme="majorHAnsi" w:cs="Times New Roman"/>
+          <w:sz w:val="24"/>
+          <w:szCs w:val="24"/>
+        </w:rPr>
+      </w:pPr>
+    </w:p>
+    <w:p>
+      <w:pPr>
+        <w:jc w:val="center"/>
+        <w:rPr>
+          <w:rFonts w:asciiTheme="majorHAnsi" w:hAnsiTheme="majorHAnsi" w:cs="Times New Roman"/>
+          <w:sz w:val="24"/>
+          <w:szCs w:val="24"/>
+        </w:rPr>
+      </w:pPr>
+      <w:r>
+        <w:rPr>
           <w:noProof/>
         </w:rPr>
+        <w:lastRenderedPageBreak/>
+        <w:drawing>
+          <wp:anchor distT="0" distB="0" distL="114300" distR="114300" simplePos="0" relativeHeight="251664384" behindDoc="0" locked="0" layoutInCell="1" allowOverlap="1" wp14:anchorId="1CE933F8" wp14:editId="660FE722">
+            <wp:simplePos x="0" y="0"/>
+            <wp:positionH relativeFrom="margin">
+              <wp:align>center</wp:align>
+            </wp:positionH>
+            <wp:positionV relativeFrom="paragraph">
+              <wp:posOffset>-79375</wp:posOffset>
+            </wp:positionV>
+            <wp:extent cx="2105025" cy="971550"/>
+            <wp:effectExtent l="0" t="0" r="9525" b="0"/>
+            <wp:wrapNone/>
+            <wp:docPr id="24" name="Imagen 24"/>
+            <wp:cNvGraphicFramePr>
+              <a:graphicFrameLocks xmlns:a="http://schemas.openxmlformats.org/drawingml/2006/main" noChangeAspect="1"/>
+            </wp:cNvGraphicFramePr>
+            <a:graphic xmlns:a="http://schemas.openxmlformats.org/drawingml/2006/main">
+              <a:graphicData uri="http://schemas.openxmlformats.org/drawingml/2006/picture">
+                <pic:pic xmlns:pic="http://schemas.openxmlformats.org/drawingml/2006/picture">
+                  <pic:nvPicPr>
+                    <pic:cNvPr id="1" name=""/>
+                    <pic:cNvPicPr/>
+                  </pic:nvPicPr>
+                  <pic:blipFill>
+                    <a:blip r:embed="rId31">
+                      <a:extLst>
+                        <a:ext uri="{28A0092B-C50C-407E-A947-70E740481C1C}">
+                          <a14:useLocalDpi xmlns:a14="http://schemas.microsoft.com/office/drawing/2010/main" val="0"/>
+                        </a:ext>
+                      </a:extLst>
+                    </a:blip>
+                    <a:stretch>
+                      <a:fillRect/>
+                    </a:stretch>
+                  </pic:blipFill>
+                  <pic:spPr>
+                    <a:xfrm>
+                      <a:off x="0" y="0"/>
+                      <a:ext cx="2105025" cy="971550"/>
+                    </a:xfrm>
+                    <a:prstGeom prst="rect">
+                      <a:avLst/>
+                    </a:prstGeom>
+                  </pic:spPr>
+                </pic:pic>
+              </a:graphicData>
+            </a:graphic>
+            <wp14:sizeRelH relativeFrom="page">
+              <wp14:pctWidth>0</wp14:pctWidth>
+            </wp14:sizeRelH>
+            <wp14:sizeRelV relativeFrom="page">
+              <wp14:pctHeight>0</wp14:pctHeight>
+            </wp14:sizeRelV>
+          </wp:anchor>
+        </w:drawing>
+      </w:r>
+    </w:p>
+    <w:p>
+      <w:pPr>
+        <w:jc w:val="center"/>
+        <w:rPr>
+          <w:rFonts w:asciiTheme="majorHAnsi" w:hAnsiTheme="majorHAnsi" w:cs="Times New Roman"/>
+          <w:sz w:val="24"/>
+          <w:szCs w:val="24"/>
+        </w:rPr>
+      </w:pPr>
+    </w:p>
+    <w:p>
+      <w:pPr>
+        <w:jc w:val="center"/>
+        <w:rPr>
+          <w:rFonts w:asciiTheme="majorHAnsi" w:hAnsiTheme="majorHAnsi" w:cs="Times New Roman"/>
+          <w:sz w:val="24"/>
+          <w:szCs w:val="24"/>
+        </w:rPr>
+      </w:pPr>
+    </w:p>
+    <w:p>
+      <w:pPr>
+        <w:jc w:val="center"/>
+        <w:rPr>
+          <w:rFonts w:asciiTheme="majorHAnsi" w:hAnsiTheme="majorHAnsi" w:cs="Times New Roman"/>
+          <w:sz w:val="24"/>
+          <w:szCs w:val="24"/>
+        </w:rPr>
+      </w:pPr>
+      <w:r>
+        <w:rPr>
+          <w:rFonts w:asciiTheme="majorHAnsi" w:hAnsiTheme="majorHAnsi" w:cs="Times New Roman"/>
+          <w:sz w:val="24"/>
+          <w:szCs w:val="24"/>
+        </w:rPr>
+        <w:t xml:space="preserve">función de pertenencia </w:t>
+      </w:r>
+      <w:proofErr w:type="spellStart"/>
+      <w:r>
+        <w:rPr>
+          <w:rFonts w:asciiTheme="majorHAnsi" w:hAnsiTheme="majorHAnsi" w:cs="Times New Roman"/>
+          <w:sz w:val="24"/>
+          <w:szCs w:val="24"/>
+        </w:rPr>
+        <w:t>μA</w:t>
+      </w:r>
+      <w:proofErr w:type="spellEnd"/>
+      <w:r>
+        <w:rPr>
+          <w:rFonts w:asciiTheme="majorHAnsi" w:hAnsiTheme="majorHAnsi" w:cs="Times New Roman"/>
+          <w:sz w:val="24"/>
+          <w:szCs w:val="24"/>
+        </w:rPr>
+        <w:t>(x)</w:t>
+      </w:r>
+    </w:p>
+    <w:p>
+      <w:pPr>
+        <w:jc w:val="center"/>
+        <w:rPr>
+          <w:rFonts w:asciiTheme="majorHAnsi" w:hAnsiTheme="majorHAnsi" w:cs="Times New Roman"/>
+          <w:sz w:val="24"/>
+          <w:szCs w:val="24"/>
+        </w:rPr>
       </w:pPr>
     </w:p>
     <w:p>
@@ -3751,19 +6547,146 @@
           <w:szCs w:val="24"/>
         </w:rPr>
       </w:pPr>
-    </w:p>
-    <w:p>
-      <w:pPr>
-        <w:pStyle w:val="Ttulo1"/>
-      </w:pPr>
-      <w:bookmarkStart w:id="5" w:name="_Toc54358633"/>
-      <w:r>
-        <w:t>LÓGICA DIFUSA</w:t>
-      </w:r>
-      <w:r>
-        <w:t xml:space="preserve"> - INTRODUCCIÓN</w:t>
-      </w:r>
-      <w:bookmarkEnd w:id="5"/>
+      <w:r>
+        <w:rPr>
+          <w:rFonts w:asciiTheme="majorHAnsi" w:hAnsiTheme="majorHAnsi" w:cs="Times New Roman"/>
+          <w:sz w:val="24"/>
+          <w:szCs w:val="24"/>
+        </w:rPr>
+        <w:t>Un conjunto difuso en el universo de discurso U se caracteriza</w:t>
+      </w:r>
+      <w:r>
+        <w:rPr>
+          <w:rFonts w:asciiTheme="majorHAnsi" w:hAnsiTheme="majorHAnsi" w:cs="Times New Roman"/>
+          <w:sz w:val="24"/>
+          <w:szCs w:val="24"/>
+        </w:rPr>
+        <w:t xml:space="preserve"> </w:t>
+      </w:r>
+      <w:r>
+        <w:rPr>
+          <w:rFonts w:asciiTheme="majorHAnsi" w:hAnsiTheme="majorHAnsi" w:cs="Times New Roman"/>
+          <w:sz w:val="24"/>
+          <w:szCs w:val="24"/>
+        </w:rPr>
+        <w:t xml:space="preserve">por una función de pertenencia </w:t>
+      </w:r>
+      <w:proofErr w:type="spellStart"/>
+      <w:r>
+        <w:rPr>
+          <w:rFonts w:asciiTheme="majorHAnsi" w:hAnsiTheme="majorHAnsi" w:cs="Times New Roman"/>
+          <w:sz w:val="24"/>
+          <w:szCs w:val="24"/>
+        </w:rPr>
+        <w:t>μA</w:t>
+      </w:r>
+      <w:proofErr w:type="spellEnd"/>
+      <w:r>
+        <w:rPr>
+          <w:rFonts w:asciiTheme="majorHAnsi" w:hAnsiTheme="majorHAnsi" w:cs="Times New Roman"/>
+          <w:sz w:val="24"/>
+          <w:szCs w:val="24"/>
+        </w:rPr>
+        <w:t>(x) que toma valores en el</w:t>
+      </w:r>
+      <w:r>
+        <w:rPr>
+          <w:rFonts w:asciiTheme="majorHAnsi" w:hAnsiTheme="majorHAnsi" w:cs="Times New Roman"/>
+          <w:sz w:val="24"/>
+          <w:szCs w:val="24"/>
+        </w:rPr>
+        <w:t xml:space="preserve"> </w:t>
+      </w:r>
+      <w:r>
+        <w:rPr>
+          <w:rFonts w:asciiTheme="majorHAnsi" w:hAnsiTheme="majorHAnsi" w:cs="Times New Roman"/>
+          <w:sz w:val="24"/>
+          <w:szCs w:val="24"/>
+        </w:rPr>
+        <w:t>intervalo [0.1], y puede representarse como u</w:t>
+      </w:r>
+      <w:r>
+        <w:rPr>
+          <w:rFonts w:asciiTheme="majorHAnsi" w:hAnsiTheme="majorHAnsi" w:cs="Times New Roman"/>
+          <w:sz w:val="24"/>
+          <w:szCs w:val="24"/>
+        </w:rPr>
+        <w:t xml:space="preserve">n </w:t>
+      </w:r>
+      <w:r>
+        <w:rPr>
+          <w:rFonts w:asciiTheme="majorHAnsi" w:hAnsiTheme="majorHAnsi" w:cs="Times New Roman"/>
+          <w:sz w:val="24"/>
+          <w:szCs w:val="24"/>
+        </w:rPr>
+        <w:t>conjunto de pares</w:t>
+      </w:r>
+      <w:r>
+        <w:rPr>
+          <w:rFonts w:asciiTheme="majorHAnsi" w:hAnsiTheme="majorHAnsi" w:cs="Times New Roman"/>
+          <w:sz w:val="24"/>
+          <w:szCs w:val="24"/>
+        </w:rPr>
+        <w:t xml:space="preserve"> </w:t>
+      </w:r>
+      <w:r>
+        <w:rPr>
+          <w:rFonts w:asciiTheme="majorHAnsi" w:hAnsiTheme="majorHAnsi" w:cs="Times New Roman"/>
+          <w:sz w:val="24"/>
+          <w:szCs w:val="24"/>
+        </w:rPr>
+        <w:t>ordenados de un elemento x, y su valor de pertenencia al conjunto</w:t>
+      </w:r>
+    </w:p>
+    <w:p>
+      <w:pPr>
+        <w:jc w:val="center"/>
+        <w:rPr>
+          <w:rFonts w:asciiTheme="majorHAnsi" w:hAnsiTheme="majorHAnsi" w:cs="Times New Roman"/>
+          <w:sz w:val="24"/>
+          <w:szCs w:val="24"/>
+        </w:rPr>
+      </w:pPr>
+      <w:r>
+        <w:rPr>
+          <w:noProof/>
+        </w:rPr>
+        <w:drawing>
+          <wp:inline distT="0" distB="0" distL="0" distR="0" wp14:anchorId="4AE84D9D" wp14:editId="4CF66F14">
+            <wp:extent cx="1809750" cy="476250"/>
+            <wp:effectExtent l="0" t="0" r="0" b="0"/>
+            <wp:docPr id="25" name="Imagen 25"/>
+            <wp:cNvGraphicFramePr>
+              <a:graphicFrameLocks xmlns:a="http://schemas.openxmlformats.org/drawingml/2006/main" noChangeAspect="1"/>
+            </wp:cNvGraphicFramePr>
+            <a:graphic xmlns:a="http://schemas.openxmlformats.org/drawingml/2006/main">
+              <a:graphicData uri="http://schemas.openxmlformats.org/drawingml/2006/picture">
+                <pic:pic xmlns:pic="http://schemas.openxmlformats.org/drawingml/2006/picture">
+                  <pic:nvPicPr>
+                    <pic:cNvPr id="1" name=""/>
+                    <pic:cNvPicPr/>
+                  </pic:nvPicPr>
+                  <pic:blipFill>
+                    <a:blip r:embed="rId32"/>
+                    <a:stretch>
+                      <a:fillRect/>
+                    </a:stretch>
+                  </pic:blipFill>
+                  <pic:spPr>
+                    <a:xfrm>
+                      <a:off x="0" y="0"/>
+                      <a:ext cx="1809750" cy="476250"/>
+                    </a:xfrm>
+                    <a:prstGeom prst="rect">
+                      <a:avLst/>
+                    </a:prstGeom>
+                  </pic:spPr>
+                </pic:pic>
+              </a:graphicData>
+            </a:graphic>
+          </wp:inline>
+        </w:drawing>
+      </w:r>
     </w:p>
     <w:p>
       <w:pPr>
@@ -3780,15 +6703,87 @@
           <w:sz w:val="24"/>
           <w:szCs w:val="24"/>
         </w:rPr>
-        <w:t>La teoría base de la lógica difusa se presenta a continuación</w:t>
-      </w:r>
-      <w:r>
-        <w:rPr>
-          <w:rFonts w:asciiTheme="majorHAnsi" w:hAnsiTheme="majorHAnsi" w:cs="Times New Roman"/>
-          <w:sz w:val="24"/>
-          <w:szCs w:val="24"/>
-        </w:rPr>
-        <w:t>.</w:t>
+        <w:t>La forma</w:t>
+      </w:r>
+      <w:r>
+        <w:rPr>
+          <w:rFonts w:asciiTheme="majorHAnsi" w:hAnsiTheme="majorHAnsi" w:cs="Times New Roman"/>
+          <w:sz w:val="24"/>
+          <w:szCs w:val="24"/>
+        </w:rPr>
+        <w:t xml:space="preserve"> </w:t>
+      </w:r>
+      <w:r>
+        <w:rPr>
+          <w:rFonts w:asciiTheme="majorHAnsi" w:hAnsiTheme="majorHAnsi" w:cs="Times New Roman"/>
+          <w:sz w:val="24"/>
+          <w:szCs w:val="24"/>
+        </w:rPr>
+        <w:t>de la función característica utilizada, depende del criterio aplicado</w:t>
+      </w:r>
+      <w:r>
+        <w:rPr>
+          <w:rFonts w:asciiTheme="majorHAnsi" w:hAnsiTheme="majorHAnsi" w:cs="Times New Roman"/>
+          <w:sz w:val="24"/>
+          <w:szCs w:val="24"/>
+        </w:rPr>
+        <w:t xml:space="preserve"> </w:t>
+      </w:r>
+      <w:r>
+        <w:rPr>
+          <w:rFonts w:asciiTheme="majorHAnsi" w:hAnsiTheme="majorHAnsi" w:cs="Times New Roman"/>
+          <w:sz w:val="24"/>
+          <w:szCs w:val="24"/>
+        </w:rPr>
+        <w:t>en la resolución de cada problema y variará en función de la</w:t>
+      </w:r>
+      <w:r>
+        <w:rPr>
+          <w:rFonts w:asciiTheme="majorHAnsi" w:hAnsiTheme="majorHAnsi" w:cs="Times New Roman"/>
+          <w:sz w:val="24"/>
+          <w:szCs w:val="24"/>
+        </w:rPr>
+        <w:t xml:space="preserve"> </w:t>
+      </w:r>
+      <w:r>
+        <w:rPr>
+          <w:rFonts w:asciiTheme="majorHAnsi" w:hAnsiTheme="majorHAnsi" w:cs="Times New Roman"/>
+          <w:sz w:val="24"/>
+          <w:szCs w:val="24"/>
+        </w:rPr>
+        <w:t>cultura, geografía, época o punto de vista del usuario.</w:t>
+      </w:r>
+      <w:r>
+        <w:rPr>
+          <w:rFonts w:asciiTheme="majorHAnsi" w:hAnsiTheme="majorHAnsi" w:cs="Times New Roman"/>
+          <w:sz w:val="24"/>
+          <w:szCs w:val="24"/>
+        </w:rPr>
+        <w:t xml:space="preserve"> </w:t>
+      </w:r>
+      <w:r>
+        <w:rPr>
+          <w:rFonts w:asciiTheme="majorHAnsi" w:hAnsiTheme="majorHAnsi" w:cs="Times New Roman"/>
+          <w:sz w:val="24"/>
+          <w:szCs w:val="24"/>
+        </w:rPr>
+        <w:t>La única condición que debe cumplir una función característica</w:t>
+      </w:r>
+      <w:r>
+        <w:rPr>
+          <w:rFonts w:asciiTheme="majorHAnsi" w:hAnsiTheme="majorHAnsi" w:cs="Times New Roman"/>
+          <w:sz w:val="24"/>
+          <w:szCs w:val="24"/>
+        </w:rPr>
+        <w:t xml:space="preserve"> </w:t>
+      </w:r>
+      <w:r>
+        <w:rPr>
+          <w:rFonts w:asciiTheme="majorHAnsi" w:hAnsiTheme="majorHAnsi" w:cs="Times New Roman"/>
+          <w:sz w:val="24"/>
+          <w:szCs w:val="24"/>
+        </w:rPr>
+        <w:t>es que tome valores entre 0 y 1, con continuidad.</w:t>
       </w:r>
     </w:p>
     <w:p>
@@ -3800,85 +6795,155 @@
           <w:szCs w:val="24"/>
         </w:rPr>
       </w:pPr>
-    </w:p>
-    <w:p>
-      <w:pPr>
-        <w:jc w:val="both"/>
-        <w:rPr>
-          <w:rFonts w:asciiTheme="majorHAnsi" w:hAnsiTheme="majorHAnsi" w:cs="Times New Roman"/>
-          <w:sz w:val="24"/>
-          <w:szCs w:val="24"/>
-        </w:rPr>
-      </w:pPr>
-      <w:r>
-        <w:rPr>
-          <w:rFonts w:asciiTheme="majorHAnsi" w:hAnsiTheme="majorHAnsi" w:cs="Times New Roman"/>
-          <w:sz w:val="24"/>
-          <w:szCs w:val="24"/>
-        </w:rPr>
-        <w:t>&lt;</w:t>
-      </w:r>
-      <w:r>
-        <w:rPr>
-          <w:rFonts w:asciiTheme="majorHAnsi" w:hAnsiTheme="majorHAnsi" w:cs="Times New Roman"/>
-          <w:sz w:val="24"/>
-          <w:szCs w:val="24"/>
-        </w:rPr>
-        <w:t>UTILIZAR EL ARCHIVO: “LÓGICA DIFUSA” DISPONIBLE EN EL CLASSROOM</w:t>
-      </w:r>
-    </w:p>
-    <w:p>
-      <w:pPr>
-        <w:jc w:val="both"/>
-        <w:rPr>
-          <w:rFonts w:asciiTheme="majorHAnsi" w:hAnsiTheme="majorHAnsi" w:cs="Times New Roman"/>
-          <w:sz w:val="24"/>
-          <w:szCs w:val="24"/>
-        </w:rPr>
-      </w:pPr>
-      <w:r>
-        <w:rPr>
-          <w:rFonts w:asciiTheme="majorHAnsi" w:hAnsiTheme="majorHAnsi" w:cs="Times New Roman"/>
-          <w:sz w:val="24"/>
-          <w:szCs w:val="24"/>
-        </w:rPr>
-        <w:t>NOTA: EL DOCUMENTO ORIGEN TIENE 10 PÁGINAS. SE DEBE RESUMIR EN SÓLO TRES PÁGINAS. ESTO IMPLICA LEER Y COMPRENDER EL DOCUMENTO, Y SIMPLIFICAR SU CONTENIDO PARA COLOCARLO EN ESTA MONOGRAFÍA</w:t>
-      </w:r>
-      <w:r>
-        <w:rPr>
-          <w:rFonts w:asciiTheme="majorHAnsi" w:hAnsiTheme="majorHAnsi" w:cs="Times New Roman"/>
-          <w:sz w:val="24"/>
-          <w:szCs w:val="24"/>
-        </w:rPr>
-        <w:t>&gt;</w:t>
-      </w:r>
-    </w:p>
-    <w:p>
-      <w:pPr>
-        <w:jc w:val="both"/>
-        <w:rPr>
-          <w:rFonts w:asciiTheme="majorHAnsi" w:hAnsiTheme="majorHAnsi" w:cs="Times New Roman"/>
-          <w:sz w:val="24"/>
-          <w:szCs w:val="24"/>
-        </w:rPr>
-      </w:pPr>
-    </w:p>
-    <w:p>
-      <w:pPr>
-        <w:rPr>
-          <w:rFonts w:ascii="Courier New" w:hAnsi="Courier New" w:cs="Courier New"/>
-          <w:sz w:val="20"/>
-          <w:szCs w:val="20"/>
-        </w:rPr>
-      </w:pPr>
-      <w:r>
-        <w:rPr>
-          <w:rFonts w:ascii="Courier New" w:hAnsi="Courier New" w:cs="Courier New"/>
-          <w:sz w:val="20"/>
-          <w:szCs w:val="20"/>
-        </w:rPr>
-        <w:br w:type="page"/>
-      </w:r>
+      <w:r>
+        <w:rPr>
+          <w:rFonts w:asciiTheme="majorHAnsi" w:hAnsiTheme="majorHAnsi" w:cs="Times New Roman"/>
+          <w:sz w:val="24"/>
+          <w:szCs w:val="24"/>
+        </w:rPr>
+        <w:t>Las funciones</w:t>
+      </w:r>
+      <w:r>
+        <w:rPr>
+          <w:rFonts w:asciiTheme="majorHAnsi" w:hAnsiTheme="majorHAnsi" w:cs="Times New Roman"/>
+          <w:sz w:val="24"/>
+          <w:szCs w:val="24"/>
+        </w:rPr>
+        <w:t xml:space="preserve"> </w:t>
+      </w:r>
+      <w:r>
+        <w:rPr>
+          <w:rFonts w:asciiTheme="majorHAnsi" w:hAnsiTheme="majorHAnsi" w:cs="Times New Roman"/>
+          <w:sz w:val="24"/>
+          <w:szCs w:val="24"/>
+        </w:rPr>
+        <w:t>características más comúnmente utilizadas por su simplicidad</w:t>
+      </w:r>
+      <w:r>
+        <w:rPr>
+          <w:rFonts w:asciiTheme="majorHAnsi" w:hAnsiTheme="majorHAnsi" w:cs="Times New Roman"/>
+          <w:sz w:val="24"/>
+          <w:szCs w:val="24"/>
+        </w:rPr>
+        <w:t xml:space="preserve"> </w:t>
+      </w:r>
+      <w:r>
+        <w:rPr>
+          <w:rFonts w:asciiTheme="majorHAnsi" w:hAnsiTheme="majorHAnsi" w:cs="Times New Roman"/>
+          <w:sz w:val="24"/>
+          <w:szCs w:val="24"/>
+        </w:rPr>
+        <w:t>matemática y su manejabilidad son: triangular, trapezoidal,</w:t>
+      </w:r>
+      <w:r>
+        <w:rPr>
+          <w:rFonts w:asciiTheme="majorHAnsi" w:hAnsiTheme="majorHAnsi" w:cs="Times New Roman"/>
+          <w:sz w:val="24"/>
+          <w:szCs w:val="24"/>
+        </w:rPr>
+        <w:t xml:space="preserve"> </w:t>
+      </w:r>
+      <w:r>
+        <w:rPr>
+          <w:rFonts w:asciiTheme="majorHAnsi" w:hAnsiTheme="majorHAnsi" w:cs="Times New Roman"/>
+          <w:sz w:val="24"/>
+          <w:szCs w:val="24"/>
+        </w:rPr>
+        <w:t>gaussiana, sigmoidal, gamma, pi, campana</w:t>
+      </w:r>
+      <w:r>
+        <w:rPr>
+          <w:rFonts w:asciiTheme="majorHAnsi" w:hAnsiTheme="majorHAnsi" w:cs="Times New Roman"/>
+          <w:sz w:val="24"/>
+          <w:szCs w:val="24"/>
+        </w:rPr>
+        <w:t xml:space="preserve"> </w:t>
+      </w:r>
+      <w:r>
+        <w:rPr>
+          <w:rFonts w:asciiTheme="majorHAnsi" w:hAnsiTheme="majorHAnsi" w:cs="Times New Roman"/>
+          <w:sz w:val="24"/>
+          <w:szCs w:val="24"/>
+        </w:rPr>
+        <w:t>etc...</w:t>
+      </w:r>
+    </w:p>
+    <w:p>
+      <w:pPr>
+        <w:jc w:val="center"/>
+        <w:rPr>
+          <w:rFonts w:asciiTheme="majorHAnsi" w:hAnsiTheme="majorHAnsi" w:cs="Times New Roman"/>
+          <w:sz w:val="24"/>
+          <w:szCs w:val="24"/>
+        </w:rPr>
+      </w:pPr>
+      <w:r>
+        <w:rPr>
+          <w:noProof/>
+        </w:rPr>
+        <w:drawing>
+          <wp:inline distT="0" distB="0" distL="0" distR="0" wp14:anchorId="51C0AC1D" wp14:editId="7FCF049B">
+            <wp:extent cx="3609975" cy="2734595"/>
+            <wp:effectExtent l="0" t="0" r="0" b="8890"/>
+            <wp:docPr id="26" name="Imagen 26"/>
+            <wp:cNvGraphicFramePr>
+              <a:graphicFrameLocks xmlns:a="http://schemas.openxmlformats.org/drawingml/2006/main" noChangeAspect="1"/>
+            </wp:cNvGraphicFramePr>
+            <a:graphic xmlns:a="http://schemas.openxmlformats.org/drawingml/2006/main">
+              <a:graphicData uri="http://schemas.openxmlformats.org/drawingml/2006/picture">
+                <pic:pic xmlns:pic="http://schemas.openxmlformats.org/drawingml/2006/picture">
+                  <pic:nvPicPr>
+                    <pic:cNvPr id="1" name=""/>
+                    <pic:cNvPicPr/>
+                  </pic:nvPicPr>
+                  <pic:blipFill>
+                    <a:blip r:embed="rId33"/>
+                    <a:stretch>
+                      <a:fillRect/>
+                    </a:stretch>
+                  </pic:blipFill>
+                  <pic:spPr>
+                    <a:xfrm>
+                      <a:off x="0" y="0"/>
+                      <a:ext cx="3612872" cy="2736789"/>
+                    </a:xfrm>
+                    <a:prstGeom prst="rect">
+                      <a:avLst/>
+                    </a:prstGeom>
+                  </pic:spPr>
+                </pic:pic>
+              </a:graphicData>
+            </a:graphic>
+          </wp:inline>
+        </w:drawing>
+      </w:r>
+    </w:p>
+    <w:p>
+      <w:pPr>
+        <w:jc w:val="center"/>
+        <w:rPr>
+          <w:rFonts w:asciiTheme="majorHAnsi" w:hAnsiTheme="majorHAnsi" w:cs="Times New Roman"/>
+          <w:sz w:val="24"/>
+          <w:szCs w:val="24"/>
+        </w:rPr>
+      </w:pPr>
+      <w:r>
+        <w:rPr>
+          <w:rFonts w:asciiTheme="majorHAnsi" w:hAnsiTheme="majorHAnsi" w:cs="Times New Roman"/>
+          <w:sz w:val="24"/>
+          <w:szCs w:val="24"/>
+        </w:rPr>
+        <w:t>Representación Grafica de algunas funciones características.</w:t>
+      </w:r>
+    </w:p>
+    <w:p>
+      <w:pPr>
+        <w:rPr>
+          <w:rFonts w:asciiTheme="majorHAnsi" w:hAnsiTheme="majorHAnsi" w:cs="Times New Roman"/>
+          <w:sz w:val="24"/>
+          <w:szCs w:val="24"/>
+        </w:rPr>
+      </w:pPr>
     </w:p>
     <w:p>
       <w:pPr>
@@ -3906,15 +6971,31 @@
           <w:sz w:val="24"/>
           <w:szCs w:val="24"/>
         </w:rPr>
-        <w:t>El desarrollo de las temáticas elaboradas en clase utilizando el lenguaje JavaScript prueba ser un mecanismo de gran valor para el aprendizaje de los conceptos básicos de la materia</w:t>
-      </w:r>
-      <w:r>
-        <w:rPr>
-          <w:rFonts w:asciiTheme="majorHAnsi" w:hAnsiTheme="majorHAnsi" w:cs="Times New Roman"/>
-          <w:sz w:val="24"/>
-          <w:szCs w:val="24"/>
-        </w:rPr>
-        <w:t>.</w:t>
+        <w:t xml:space="preserve">La </w:t>
+      </w:r>
+      <w:r>
+        <w:rPr>
+          <w:rFonts w:asciiTheme="majorHAnsi" w:hAnsiTheme="majorHAnsi" w:cs="Times New Roman"/>
+          <w:sz w:val="24"/>
+          <w:szCs w:val="24"/>
+        </w:rPr>
+        <w:t>lógica</w:t>
+      </w:r>
+      <w:r>
+        <w:rPr>
+          <w:rFonts w:asciiTheme="majorHAnsi" w:hAnsiTheme="majorHAnsi" w:cs="Times New Roman"/>
+          <w:sz w:val="24"/>
+          <w:szCs w:val="24"/>
+        </w:rPr>
+        <w:t xml:space="preserve"> difusa a sido desde sus primeros acercamientos a mediados de los años 70 una innovación en la que no se a parado de investigar y de encontrar nuevas aplicaciones alrededor de todas las ramas de la ciencia, comerciales y tecnológicas, y a si como lo ha venido haciendo desde  los 70</w:t>
+      </w:r>
+      <w:r>
+        <w:rPr>
+          <w:rFonts w:asciiTheme="majorHAnsi" w:hAnsiTheme="majorHAnsi" w:cs="Times New Roman"/>
+          <w:sz w:val="24"/>
+          <w:szCs w:val="24"/>
+        </w:rPr>
+        <w:t>, va a continuar siendo un paradigma que nos va a traer grandes cambios en la forma de como vemos y aplicamos las cosas, a esto sumándole las diferentes implementaciones que se le han dado alrededor de las redes neuronales y los algoritmos genéricos hacen que sea un área en la que todavía falta mucho por descubrir.</w:t>
       </w:r>
     </w:p>
     <w:p>
@@ -3947,47 +7028,18 @@
     </w:p>
     <w:p>
       <w:pPr>
-        <w:jc w:val="both"/>
-      </w:pPr>
-      <w:hyperlink r:id="rId27" w:history="1">
-        <w:r>
-          <w:rPr>
-            <w:rStyle w:val="Hipervnculo"/>
-          </w:rPr>
-          <w:t>https://repl.it</w:t>
-        </w:r>
-      </w:hyperlink>
-    </w:p>
-    <w:p>
-      <w:pPr>
-        <w:jc w:val="both"/>
-      </w:pPr>
-    </w:p>
-    <w:p>
-      <w:pPr>
-        <w:jc w:val="both"/>
-        <w:rPr>
-          <w:rFonts w:ascii="Courier New" w:hAnsi="Courier New" w:cs="Courier New"/>
-          <w:sz w:val="20"/>
-          <w:szCs w:val="20"/>
-        </w:rPr>
-      </w:pPr>
-      <w:r>
-        <w:t>&lt;OTROS ENLACES ADICIONALES&gt;</w:t>
-      </w:r>
-    </w:p>
-    <w:p>
-      <w:pPr>
-        <w:rPr>
-          <w:rFonts w:asciiTheme="majorHAnsi" w:hAnsiTheme="majorHAnsi" w:cs="Times New Roman"/>
-          <w:sz w:val="24"/>
-          <w:szCs w:val="24"/>
-        </w:rPr>
-      </w:pPr>
+        <w:rPr>
+          <w:rFonts w:asciiTheme="majorHAnsi" w:hAnsiTheme="majorHAnsi" w:cs="Times New Roman"/>
+          <w:sz w:val="24"/>
+          <w:szCs w:val="24"/>
+        </w:rPr>
+      </w:pPr>
+      <w:bookmarkStart w:id="8" w:name="_GoBack"/>
+      <w:bookmarkEnd w:id="8"/>
     </w:p>
     <w:sectPr>
-      <w:headerReference w:type="default" r:id="rId28"/>
-      <w:footerReference w:type="default" r:id="rId29"/>
+      <w:headerReference w:type="default" r:id="rId34"/>
+      <w:footerReference w:type="default" r:id="rId35"/>
       <w:pgSz w:w="12240" w:h="15840"/>
       <w:pgMar w:top="1985" w:right="1701" w:bottom="1418" w:left="1701" w:header="709" w:footer="709" w:gutter="0"/>
       <w:pgNumType w:start="0"/>
@@ -4000,7 +7052,7 @@
 </file>
 
 <file path=word/endnotes.xml><?xml version="1.0" encoding="utf-8"?>
-<w:endnotes xmlns:wpc="http://schemas.microsoft.com/office/word/2010/wordprocessingCanvas" xmlns:cx="http://schemas.microsoft.com/office/drawing/2014/chartex" xmlns:cx1="http://schemas.microsoft.com/office/drawing/2015/9/8/chartex" xmlns:cx2="http://schemas.microsoft.com/office/drawing/2015/10/21/chartex" xmlns:cx3="http://schemas.microsoft.com/office/drawing/2016/5/9/chartex" xmlns:cx4="http://schemas.microsoft.com/office/drawing/2016/5/10/chartex" xmlns:cx5="http://schemas.microsoft.com/office/drawing/2016/5/11/chartex" xmlns:cx6="http://schemas.microsoft.com/office/drawing/2016/5/12/chartex" xmlns:cx7="http://schemas.microsoft.com/office/drawing/2016/5/13/chartex" xmlns:cx8="http://schemas.microsoft.com/office/drawing/2016/5/14/chartex" xmlns:mc="http://schemas.openxmlformats.org/markup-compatibility/2006" xmlns:aink="http://schemas.microsoft.com/office/drawing/2016/ink" xmlns:am3d="http://schemas.microsoft.com/office/drawing/2017/model3d" xmlns:o="urn:schemas-microsoft-com:office:office" xmlns:r="http://schemas.openxmlformats.org/officeDocument/2006/relationships" xmlns:m="http://schemas.openxmlformats.org/officeDocument/2006/math" xmlns:v="urn:schemas-microsoft-com:vml" xmlns:wp14="http://schemas.microsoft.com/office/word/2010/wordprocessingDrawing" xmlns:wp="http://schemas.openxmlformats.org/drawingml/2006/wordprocessingDrawing" xmlns:w10="urn:schemas-microsoft-com:office:word" xmlns:w="http://schemas.openxmlformats.org/wordprocessingml/2006/main" xmlns:w14="http://schemas.microsoft.com/office/word/2010/wordml" xmlns:w15="http://schemas.microsoft.com/office/word/2012/wordml" xmlns:w16cex="http://schemas.microsoft.com/office/word/2018/wordml/cex" xmlns:w16cid="http://schemas.microsoft.com/office/word/2016/wordml/cid" xmlns:w16="http://schemas.microsoft.com/office/word/2018/wordml" xmlns:w16se="http://schemas.microsoft.com/office/word/2015/wordml/symex" xmlns:wpg="http://schemas.microsoft.com/office/word/2010/wordprocessingGroup" xmlns:wpi="http://schemas.microsoft.com/office/word/2010/wordprocessingInk" xmlns:wne="http://schemas.microsoft.com/office/word/2006/wordml" xmlns:wps="http://schemas.microsoft.com/office/word/2010/wordprocessingShape" mc:Ignorable="w14 w15 w16se w16cid w16 w16cex wp14">
+<w:endnotes xmlns:wpc="http://schemas.microsoft.com/office/word/2010/wordprocessingCanvas" xmlns:cx="http://schemas.microsoft.com/office/drawing/2014/chartex" xmlns:cx1="http://schemas.microsoft.com/office/drawing/2015/9/8/chartex" xmlns:cx2="http://schemas.microsoft.com/office/drawing/2015/10/21/chartex" xmlns:cx3="http://schemas.microsoft.com/office/drawing/2016/5/9/chartex" xmlns:cx4="http://schemas.microsoft.com/office/drawing/2016/5/10/chartex" xmlns:cx5="http://schemas.microsoft.com/office/drawing/2016/5/11/chartex" xmlns:cx6="http://schemas.microsoft.com/office/drawing/2016/5/12/chartex" xmlns:cx7="http://schemas.microsoft.com/office/drawing/2016/5/13/chartex" xmlns:cx8="http://schemas.microsoft.com/office/drawing/2016/5/14/chartex" xmlns:mc="http://schemas.openxmlformats.org/markup-compatibility/2006" xmlns:aink="http://schemas.microsoft.com/office/drawing/2016/ink" xmlns:am3d="http://schemas.microsoft.com/office/drawing/2017/model3d" xmlns:o="urn:schemas-microsoft-com:office:office" xmlns:r="http://schemas.openxmlformats.org/officeDocument/2006/relationships" xmlns:m="http://schemas.openxmlformats.org/officeDocument/2006/math" xmlns:v="urn:schemas-microsoft-com:vml" xmlns:wp14="http://schemas.microsoft.com/office/word/2010/wordprocessingDrawing" xmlns:wp="http://schemas.openxmlformats.org/drawingml/2006/wordprocessingDrawing" xmlns:w10="urn:schemas-microsoft-com:office:word" xmlns:w="http://schemas.openxmlformats.org/wordprocessingml/2006/main" xmlns:w14="http://schemas.microsoft.com/office/word/2010/wordml" xmlns:w15="http://schemas.microsoft.com/office/word/2012/wordml" xmlns:w16cid="http://schemas.microsoft.com/office/word/2016/wordml/cid" xmlns:w16se="http://schemas.microsoft.com/office/word/2015/wordml/symex" xmlns:wpg="http://schemas.microsoft.com/office/word/2010/wordprocessingGroup" xmlns:wpi="http://schemas.microsoft.com/office/word/2010/wordprocessingInk" xmlns:wne="http://schemas.microsoft.com/office/word/2006/wordml" xmlns:wps="http://schemas.microsoft.com/office/word/2010/wordprocessingShape" mc:Ignorable="w14 w15 w16se w16cid wp14">
   <w:endnote w:type="separator" w:id="-1">
     <w:p>
       <w:pPr>
@@ -4025,7 +7077,7 @@
 </file>
 
 <file path=word/footer1.xml><?xml version="1.0" encoding="utf-8"?>
-<w:ftr xmlns:wpc="http://schemas.microsoft.com/office/word/2010/wordprocessingCanvas" xmlns:cx="http://schemas.microsoft.com/office/drawing/2014/chartex" xmlns:cx1="http://schemas.microsoft.com/office/drawing/2015/9/8/chartex" xmlns:cx2="http://schemas.microsoft.com/office/drawing/2015/10/21/chartex" xmlns:cx3="http://schemas.microsoft.com/office/drawing/2016/5/9/chartex" xmlns:cx4="http://schemas.microsoft.com/office/drawing/2016/5/10/chartex" xmlns:cx5="http://schemas.microsoft.com/office/drawing/2016/5/11/chartex" xmlns:cx6="http://schemas.microsoft.com/office/drawing/2016/5/12/chartex" xmlns:cx7="http://schemas.microsoft.com/office/drawing/2016/5/13/chartex" xmlns:cx8="http://schemas.microsoft.com/office/drawing/2016/5/14/chartex" xmlns:mc="http://schemas.openxmlformats.org/markup-compatibility/2006" xmlns:aink="http://schemas.microsoft.com/office/drawing/2016/ink" xmlns:am3d="http://schemas.microsoft.com/office/drawing/2017/model3d" xmlns:o="urn:schemas-microsoft-com:office:office" xmlns:r="http://schemas.openxmlformats.org/officeDocument/2006/relationships" xmlns:m="http://schemas.openxmlformats.org/officeDocument/2006/math" xmlns:v="urn:schemas-microsoft-com:vml" xmlns:wp14="http://schemas.microsoft.com/office/word/2010/wordprocessingDrawing" xmlns:wp="http://schemas.openxmlformats.org/drawingml/2006/wordprocessingDrawing" xmlns:w10="urn:schemas-microsoft-com:office:word" xmlns:w="http://schemas.openxmlformats.org/wordprocessingml/2006/main" xmlns:w14="http://schemas.microsoft.com/office/word/2010/wordml" xmlns:w15="http://schemas.microsoft.com/office/word/2012/wordml" xmlns:w16cex="http://schemas.microsoft.com/office/word/2018/wordml/cex" xmlns:w16cid="http://schemas.microsoft.com/office/word/2016/wordml/cid" xmlns:w16="http://schemas.microsoft.com/office/word/2018/wordml" xmlns:w16se="http://schemas.microsoft.com/office/word/2015/wordml/symex" xmlns:wpg="http://schemas.microsoft.com/office/word/2010/wordprocessingGroup" xmlns:wpi="http://schemas.microsoft.com/office/word/2010/wordprocessingInk" xmlns:wne="http://schemas.microsoft.com/office/word/2006/wordml" xmlns:wps="http://schemas.microsoft.com/office/word/2010/wordprocessingShape" mc:Ignorable="w14 w15 w16se w16cid w16 w16cex wp14">
+<w:ftr xmlns:wpc="http://schemas.microsoft.com/office/word/2010/wordprocessingCanvas" xmlns:cx="http://schemas.microsoft.com/office/drawing/2014/chartex" xmlns:cx1="http://schemas.microsoft.com/office/drawing/2015/9/8/chartex" xmlns:cx2="http://schemas.microsoft.com/office/drawing/2015/10/21/chartex" xmlns:cx3="http://schemas.microsoft.com/office/drawing/2016/5/9/chartex" xmlns:cx4="http://schemas.microsoft.com/office/drawing/2016/5/10/chartex" xmlns:cx5="http://schemas.microsoft.com/office/drawing/2016/5/11/chartex" xmlns:cx6="http://schemas.microsoft.com/office/drawing/2016/5/12/chartex" xmlns:cx7="http://schemas.microsoft.com/office/drawing/2016/5/13/chartex" xmlns:cx8="http://schemas.microsoft.com/office/drawing/2016/5/14/chartex" xmlns:mc="http://schemas.openxmlformats.org/markup-compatibility/2006" xmlns:aink="http://schemas.microsoft.com/office/drawing/2016/ink" xmlns:am3d="http://schemas.microsoft.com/office/drawing/2017/model3d" xmlns:o="urn:schemas-microsoft-com:office:office" xmlns:r="http://schemas.openxmlformats.org/officeDocument/2006/relationships" xmlns:m="http://schemas.openxmlformats.org/officeDocument/2006/math" xmlns:v="urn:schemas-microsoft-com:vml" xmlns:wp14="http://schemas.microsoft.com/office/word/2010/wordprocessingDrawing" xmlns:wp="http://schemas.openxmlformats.org/drawingml/2006/wordprocessingDrawing" xmlns:w10="urn:schemas-microsoft-com:office:word" xmlns:w="http://schemas.openxmlformats.org/wordprocessingml/2006/main" xmlns:w14="http://schemas.microsoft.com/office/word/2010/wordml" xmlns:w15="http://schemas.microsoft.com/office/word/2012/wordml" xmlns:w16cid="http://schemas.microsoft.com/office/word/2016/wordml/cid" xmlns:w16se="http://schemas.microsoft.com/office/word/2015/wordml/symex" xmlns:wpg="http://schemas.microsoft.com/office/word/2010/wordprocessingGroup" xmlns:wpi="http://schemas.microsoft.com/office/word/2010/wordprocessingInk" xmlns:wne="http://schemas.microsoft.com/office/word/2006/wordml" xmlns:wps="http://schemas.microsoft.com/office/word/2010/wordprocessingShape" mc:Ignorable="w14 w15 w16se w16cid wp14">
   <w:p>
     <w:pPr>
       <w:pStyle w:val="Piedepgina"/>
@@ -4093,7 +7145,7 @@
 </file>
 
 <file path=word/footnotes.xml><?xml version="1.0" encoding="utf-8"?>
-<w:footnotes xmlns:wpc="http://schemas.microsoft.com/office/word/2010/wordprocessingCanvas" xmlns:cx="http://schemas.microsoft.com/office/drawing/2014/chartex" xmlns:cx1="http://schemas.microsoft.com/office/drawing/2015/9/8/chartex" xmlns:cx2="http://schemas.microsoft.com/office/drawing/2015/10/21/chartex" xmlns:cx3="http://schemas.microsoft.com/office/drawing/2016/5/9/chartex" xmlns:cx4="http://schemas.microsoft.com/office/drawing/2016/5/10/chartex" xmlns:cx5="http://schemas.microsoft.com/office/drawing/2016/5/11/chartex" xmlns:cx6="http://schemas.microsoft.com/office/drawing/2016/5/12/chartex" xmlns:cx7="http://schemas.microsoft.com/office/drawing/2016/5/13/chartex" xmlns:cx8="http://schemas.microsoft.com/office/drawing/2016/5/14/chartex" xmlns:mc="http://schemas.openxmlformats.org/markup-compatibility/2006" xmlns:aink="http://schemas.microsoft.com/office/drawing/2016/ink" xmlns:am3d="http://schemas.microsoft.com/office/drawing/2017/model3d" xmlns:o="urn:schemas-microsoft-com:office:office" xmlns:r="http://schemas.openxmlformats.org/officeDocument/2006/relationships" xmlns:m="http://schemas.openxmlformats.org/officeDocument/2006/math" xmlns:v="urn:schemas-microsoft-com:vml" xmlns:wp14="http://schemas.microsoft.com/office/word/2010/wordprocessingDrawing" xmlns:wp="http://schemas.openxmlformats.org/drawingml/2006/wordprocessingDrawing" xmlns:w10="urn:schemas-microsoft-com:office:word" xmlns:w="http://schemas.openxmlformats.org/wordprocessingml/2006/main" xmlns:w14="http://schemas.microsoft.com/office/word/2010/wordml" xmlns:w15="http://schemas.microsoft.com/office/word/2012/wordml" xmlns:w16cex="http://schemas.microsoft.com/office/word/2018/wordml/cex" xmlns:w16cid="http://schemas.microsoft.com/office/word/2016/wordml/cid" xmlns:w16="http://schemas.microsoft.com/office/word/2018/wordml" xmlns:w16se="http://schemas.microsoft.com/office/word/2015/wordml/symex" xmlns:wpg="http://schemas.microsoft.com/office/word/2010/wordprocessingGroup" xmlns:wpi="http://schemas.microsoft.com/office/word/2010/wordprocessingInk" xmlns:wne="http://schemas.microsoft.com/office/word/2006/wordml" xmlns:wps="http://schemas.microsoft.com/office/word/2010/wordprocessingShape" mc:Ignorable="w14 w15 w16se w16cid w16 w16cex wp14">
+<w:footnotes xmlns:wpc="http://schemas.microsoft.com/office/word/2010/wordprocessingCanvas" xmlns:cx="http://schemas.microsoft.com/office/drawing/2014/chartex" xmlns:cx1="http://schemas.microsoft.com/office/drawing/2015/9/8/chartex" xmlns:cx2="http://schemas.microsoft.com/office/drawing/2015/10/21/chartex" xmlns:cx3="http://schemas.microsoft.com/office/drawing/2016/5/9/chartex" xmlns:cx4="http://schemas.microsoft.com/office/drawing/2016/5/10/chartex" xmlns:cx5="http://schemas.microsoft.com/office/drawing/2016/5/11/chartex" xmlns:cx6="http://schemas.microsoft.com/office/drawing/2016/5/12/chartex" xmlns:cx7="http://schemas.microsoft.com/office/drawing/2016/5/13/chartex" xmlns:cx8="http://schemas.microsoft.com/office/drawing/2016/5/14/chartex" xmlns:mc="http://schemas.openxmlformats.org/markup-compatibility/2006" xmlns:aink="http://schemas.microsoft.com/office/drawing/2016/ink" xmlns:am3d="http://schemas.microsoft.com/office/drawing/2017/model3d" xmlns:o="urn:schemas-microsoft-com:office:office" xmlns:r="http://schemas.openxmlformats.org/officeDocument/2006/relationships" xmlns:m="http://schemas.openxmlformats.org/officeDocument/2006/math" xmlns:v="urn:schemas-microsoft-com:vml" xmlns:wp14="http://schemas.microsoft.com/office/word/2010/wordprocessingDrawing" xmlns:wp="http://schemas.openxmlformats.org/drawingml/2006/wordprocessingDrawing" xmlns:w10="urn:schemas-microsoft-com:office:word" xmlns:w="http://schemas.openxmlformats.org/wordprocessingml/2006/main" xmlns:w14="http://schemas.microsoft.com/office/word/2010/wordml" xmlns:w15="http://schemas.microsoft.com/office/word/2012/wordml" xmlns:w16cid="http://schemas.microsoft.com/office/word/2016/wordml/cid" xmlns:w16se="http://schemas.microsoft.com/office/word/2015/wordml/symex" xmlns:wpg="http://schemas.microsoft.com/office/word/2010/wordprocessingGroup" xmlns:wpi="http://schemas.microsoft.com/office/word/2010/wordprocessingInk" xmlns:wne="http://schemas.microsoft.com/office/word/2006/wordml" xmlns:wps="http://schemas.microsoft.com/office/word/2010/wordprocessingShape" mc:Ignorable="w14 w15 w16se w16cid wp14">
   <w:footnote w:type="separator" w:id="-1">
     <w:p>
       <w:pPr>
@@ -4118,7 +7170,7 @@
 </file>
 
 <file path=word/header1.xml><?xml version="1.0" encoding="utf-8"?>
-<w:hdr xmlns:wpc="http://schemas.microsoft.com/office/word/2010/wordprocessingCanvas" xmlns:cx="http://schemas.microsoft.com/office/drawing/2014/chartex" xmlns:cx1="http://schemas.microsoft.com/office/drawing/2015/9/8/chartex" xmlns:cx2="http://schemas.microsoft.com/office/drawing/2015/10/21/chartex" xmlns:cx3="http://schemas.microsoft.com/office/drawing/2016/5/9/chartex" xmlns:cx4="http://schemas.microsoft.com/office/drawing/2016/5/10/chartex" xmlns:cx5="http://schemas.microsoft.com/office/drawing/2016/5/11/chartex" xmlns:cx6="http://schemas.microsoft.com/office/drawing/2016/5/12/chartex" xmlns:cx7="http://schemas.microsoft.com/office/drawing/2016/5/13/chartex" xmlns:cx8="http://schemas.microsoft.com/office/drawing/2016/5/14/chartex" xmlns:mc="http://schemas.openxmlformats.org/markup-compatibility/2006" xmlns:aink="http://schemas.microsoft.com/office/drawing/2016/ink" xmlns:am3d="http://schemas.microsoft.com/office/drawing/2017/model3d" xmlns:o="urn:schemas-microsoft-com:office:office" xmlns:r="http://schemas.openxmlformats.org/officeDocument/2006/relationships" xmlns:m="http://schemas.openxmlformats.org/officeDocument/2006/math" xmlns:v="urn:schemas-microsoft-com:vml" xmlns:wp14="http://schemas.microsoft.com/office/word/2010/wordprocessingDrawing" xmlns:wp="http://schemas.openxmlformats.org/drawingml/2006/wordprocessingDrawing" xmlns:w10="urn:schemas-microsoft-com:office:word" xmlns:w="http://schemas.openxmlformats.org/wordprocessingml/2006/main" xmlns:w14="http://schemas.microsoft.com/office/word/2010/wordml" xmlns:w15="http://schemas.microsoft.com/office/word/2012/wordml" xmlns:w16cex="http://schemas.microsoft.com/office/word/2018/wordml/cex" xmlns:w16cid="http://schemas.microsoft.com/office/word/2016/wordml/cid" xmlns:w16="http://schemas.microsoft.com/office/word/2018/wordml" xmlns:w16se="http://schemas.microsoft.com/office/word/2015/wordml/symex" xmlns:wpg="http://schemas.microsoft.com/office/word/2010/wordprocessingGroup" xmlns:wpi="http://schemas.microsoft.com/office/word/2010/wordprocessingInk" xmlns:wne="http://schemas.microsoft.com/office/word/2006/wordml" xmlns:wps="http://schemas.microsoft.com/office/word/2010/wordprocessingShape" mc:Ignorable="w14 w15 w16se w16cid w16 w16cex wp14">
+<w:hdr xmlns:wpc="http://schemas.microsoft.com/office/word/2010/wordprocessingCanvas" xmlns:cx="http://schemas.microsoft.com/office/drawing/2014/chartex" xmlns:cx1="http://schemas.microsoft.com/office/drawing/2015/9/8/chartex" xmlns:cx2="http://schemas.microsoft.com/office/drawing/2015/10/21/chartex" xmlns:cx3="http://schemas.microsoft.com/office/drawing/2016/5/9/chartex" xmlns:cx4="http://schemas.microsoft.com/office/drawing/2016/5/10/chartex" xmlns:cx5="http://schemas.microsoft.com/office/drawing/2016/5/11/chartex" xmlns:cx6="http://schemas.microsoft.com/office/drawing/2016/5/12/chartex" xmlns:cx7="http://schemas.microsoft.com/office/drawing/2016/5/13/chartex" xmlns:cx8="http://schemas.microsoft.com/office/drawing/2016/5/14/chartex" xmlns:mc="http://schemas.openxmlformats.org/markup-compatibility/2006" xmlns:aink="http://schemas.microsoft.com/office/drawing/2016/ink" xmlns:am3d="http://schemas.microsoft.com/office/drawing/2017/model3d" xmlns:o="urn:schemas-microsoft-com:office:office" xmlns:r="http://schemas.openxmlformats.org/officeDocument/2006/relationships" xmlns:m="http://schemas.openxmlformats.org/officeDocument/2006/math" xmlns:v="urn:schemas-microsoft-com:vml" xmlns:wp14="http://schemas.microsoft.com/office/word/2010/wordprocessingDrawing" xmlns:wp="http://schemas.openxmlformats.org/drawingml/2006/wordprocessingDrawing" xmlns:w10="urn:schemas-microsoft-com:office:word" xmlns:w="http://schemas.openxmlformats.org/wordprocessingml/2006/main" xmlns:w14="http://schemas.microsoft.com/office/word/2010/wordml" xmlns:w15="http://schemas.microsoft.com/office/word/2012/wordml" xmlns:w16cid="http://schemas.microsoft.com/office/word/2016/wordml/cid" xmlns:w16se="http://schemas.microsoft.com/office/word/2015/wordml/symex" xmlns:wpg="http://schemas.microsoft.com/office/word/2010/wordprocessingGroup" xmlns:wpi="http://schemas.microsoft.com/office/word/2010/wordprocessingInk" xmlns:wne="http://schemas.microsoft.com/office/word/2006/wordml" xmlns:wps="http://schemas.microsoft.com/office/word/2010/wordprocessingShape" mc:Ignorable="w14 w15 w16se w16cid wp14">
   <w:p>
     <w:pPr>
       <w:pStyle w:val="Encabezado"/>
@@ -4257,7 +7309,7 @@
 </file>
 
 <file path=word/numbering.xml><?xml version="1.0" encoding="utf-8"?>
-<w:numbering xmlns:wpc="http://schemas.microsoft.com/office/word/2010/wordprocessingCanvas" xmlns:cx="http://schemas.microsoft.com/office/drawing/2014/chartex" xmlns:cx1="http://schemas.microsoft.com/office/drawing/2015/9/8/chartex" xmlns:cx2="http://schemas.microsoft.com/office/drawing/2015/10/21/chartex" xmlns:cx3="http://schemas.microsoft.com/office/drawing/2016/5/9/chartex" xmlns:cx4="http://schemas.microsoft.com/office/drawing/2016/5/10/chartex" xmlns:cx5="http://schemas.microsoft.com/office/drawing/2016/5/11/chartex" xmlns:cx6="http://schemas.microsoft.com/office/drawing/2016/5/12/chartex" xmlns:cx7="http://schemas.microsoft.com/office/drawing/2016/5/13/chartex" xmlns:cx8="http://schemas.microsoft.com/office/drawing/2016/5/14/chartex" xmlns:mc="http://schemas.openxmlformats.org/markup-compatibility/2006" xmlns:aink="http://schemas.microsoft.com/office/drawing/2016/ink" xmlns:am3d="http://schemas.microsoft.com/office/drawing/2017/model3d" xmlns:o="urn:schemas-microsoft-com:office:office" xmlns:r="http://schemas.openxmlformats.org/officeDocument/2006/relationships" xmlns:m="http://schemas.openxmlformats.org/officeDocument/2006/math" xmlns:v="urn:schemas-microsoft-com:vml" xmlns:wp14="http://schemas.microsoft.com/office/word/2010/wordprocessingDrawing" xmlns:wp="http://schemas.openxmlformats.org/drawingml/2006/wordprocessingDrawing" xmlns:w10="urn:schemas-microsoft-com:office:word" xmlns:w="http://schemas.openxmlformats.org/wordprocessingml/2006/main" xmlns:w14="http://schemas.microsoft.com/office/word/2010/wordml" xmlns:w15="http://schemas.microsoft.com/office/word/2012/wordml" xmlns:w16cex="http://schemas.microsoft.com/office/word/2018/wordml/cex" xmlns:w16cid="http://schemas.microsoft.com/office/word/2016/wordml/cid" xmlns:w16="http://schemas.microsoft.com/office/word/2018/wordml" xmlns:w16se="http://schemas.microsoft.com/office/word/2015/wordml/symex" xmlns:wpg="http://schemas.microsoft.com/office/word/2010/wordprocessingGroup" xmlns:wpi="http://schemas.microsoft.com/office/word/2010/wordprocessingInk" xmlns:wne="http://schemas.microsoft.com/office/word/2006/wordml" xmlns:wps="http://schemas.microsoft.com/office/word/2010/wordprocessingShape" mc:Ignorable="w14 w15 w16se w16cid w16 w16cex wp14">
+<w:numbering xmlns:wpc="http://schemas.microsoft.com/office/word/2010/wordprocessingCanvas" xmlns:cx="http://schemas.microsoft.com/office/drawing/2014/chartex" xmlns:cx1="http://schemas.microsoft.com/office/drawing/2015/9/8/chartex" xmlns:cx2="http://schemas.microsoft.com/office/drawing/2015/10/21/chartex" xmlns:cx3="http://schemas.microsoft.com/office/drawing/2016/5/9/chartex" xmlns:cx4="http://schemas.microsoft.com/office/drawing/2016/5/10/chartex" xmlns:cx5="http://schemas.microsoft.com/office/drawing/2016/5/11/chartex" xmlns:cx6="http://schemas.microsoft.com/office/drawing/2016/5/12/chartex" xmlns:cx7="http://schemas.microsoft.com/office/drawing/2016/5/13/chartex" xmlns:cx8="http://schemas.microsoft.com/office/drawing/2016/5/14/chartex" xmlns:mc="http://schemas.openxmlformats.org/markup-compatibility/2006" xmlns:aink="http://schemas.microsoft.com/office/drawing/2016/ink" xmlns:am3d="http://schemas.microsoft.com/office/drawing/2017/model3d" xmlns:o="urn:schemas-microsoft-com:office:office" xmlns:r="http://schemas.openxmlformats.org/officeDocument/2006/relationships" xmlns:m="http://schemas.openxmlformats.org/officeDocument/2006/math" xmlns:v="urn:schemas-microsoft-com:vml" xmlns:wp14="http://schemas.microsoft.com/office/word/2010/wordprocessingDrawing" xmlns:wp="http://schemas.openxmlformats.org/drawingml/2006/wordprocessingDrawing" xmlns:w10="urn:schemas-microsoft-com:office:word" xmlns:w="http://schemas.openxmlformats.org/wordprocessingml/2006/main" xmlns:w14="http://schemas.microsoft.com/office/word/2010/wordml" xmlns:w15="http://schemas.microsoft.com/office/word/2012/wordml" xmlns:w16cid="http://schemas.microsoft.com/office/word/2016/wordml/cid" xmlns:w16se="http://schemas.microsoft.com/office/word/2015/wordml/symex" xmlns:wpg="http://schemas.microsoft.com/office/word/2010/wordprocessingGroup" xmlns:wpi="http://schemas.microsoft.com/office/word/2010/wordprocessingInk" xmlns:wne="http://schemas.microsoft.com/office/word/2006/wordml" xmlns:wps="http://schemas.microsoft.com/office/word/2010/wordprocessingShape" mc:Ignorable="w14 w15 w16se w16cid wp14">
   <w:abstractNum w:abstractNumId="0" w15:restartNumberingAfterBreak="0">
     <w:nsid w:val="1482775B"/>
     <w:multiLevelType w:val="multilevel"/>
@@ -5962,7 +9014,7 @@
 </file>
 
 <file path=word/styles.xml><?xml version="1.0" encoding="utf-8"?>
-<w:styles xmlns:mc="http://schemas.openxmlformats.org/markup-compatibility/2006" xmlns:r="http://schemas.openxmlformats.org/officeDocument/2006/relationships" xmlns:w="http://schemas.openxmlformats.org/wordprocessingml/2006/main" xmlns:w14="http://schemas.microsoft.com/office/word/2010/wordml" xmlns:w15="http://schemas.microsoft.com/office/word/2012/wordml" xmlns:w16cex="http://schemas.microsoft.com/office/word/2018/wordml/cex" xmlns:w16cid="http://schemas.microsoft.com/office/word/2016/wordml/cid" xmlns:w16="http://schemas.microsoft.com/office/word/2018/wordml" xmlns:w16se="http://schemas.microsoft.com/office/word/2015/wordml/symex" mc:Ignorable="w14 w15 w16se w16cid w16 w16cex">
+<w:styles xmlns:mc="http://schemas.openxmlformats.org/markup-compatibility/2006" xmlns:r="http://schemas.openxmlformats.org/officeDocument/2006/relationships" xmlns:w="http://schemas.openxmlformats.org/wordprocessingml/2006/main" xmlns:w14="http://schemas.microsoft.com/office/word/2010/wordml" xmlns:w15="http://schemas.microsoft.com/office/word/2012/wordml" xmlns:w16cid="http://schemas.microsoft.com/office/word/2016/wordml/cid" xmlns:w16se="http://schemas.microsoft.com/office/word/2015/wordml/symex" mc:Ignorable="w14 w15 w16se w16cid">
   <w:docDefaults>
     <w:rPrDefault>
       <w:rPr>
@@ -6133,7 +9185,7 @@
     <w:lsdException w:name="Table Web 2" w:semiHidden="1" w:unhideWhenUsed="1"/>
     <w:lsdException w:name="Table Web 3" w:semiHidden="1" w:unhideWhenUsed="1"/>
     <w:lsdException w:name="Balloon Text" w:semiHidden="1" w:unhideWhenUsed="1"/>
-    <w:lsdException w:name="Table Grid" w:semiHidden="1" w:uiPriority="39" w:unhideWhenUsed="1"/>
+    <w:lsdException w:name="Table Grid" w:uiPriority="39"/>
     <w:lsdException w:name="Table Theme" w:semiHidden="1" w:unhideWhenUsed="1"/>
     <w:lsdException w:name="Placeholder Text" w:semiHidden="1"/>
     <w:lsdException w:name="No Spacing" w:uiPriority="1" w:qFormat="1"/>
@@ -7597,7 +10649,7 @@
 </file>
 
 <file path=customXml/itemProps2.xml><?xml version="1.0" encoding="utf-8"?>
-<ds:datastoreItem xmlns:ds="http://schemas.openxmlformats.org/officeDocument/2006/customXml" ds:itemID="{4FD54AFE-7330-470D-B323-BFBCFBAD983E}">
+<ds:datastoreItem xmlns:ds="http://schemas.openxmlformats.org/officeDocument/2006/customXml" ds:itemID="{19679D0E-F9DD-409D-87F7-6C82A2201E0E}">
   <ds:schemaRefs>
     <ds:schemaRef ds:uri="http://schemas.openxmlformats.org/officeDocument/2006/bibliography"/>
   </ds:schemaRefs>

</xml_diff>